<commit_message>
continue work on revision
</commit_message>
<xml_diff>
--- a/Opinion_paper/Revision/naturalness_manuscript_opinion_paper_REVISION.docx
+++ b/Opinion_paper/Revision/naturalness_manuscript_opinion_paper_REVISION.docx
@@ -10734,11 +10734,39 @@
           <w:lang w:val="en"/>
         </w:rPr>
       </w:pPr>
-      <w:r>
-        <w:rPr>
-          <w:lang w:val="en"/>
-        </w:rPr>
-        <w:t xml:space="preserve">For a more systematic overview on scientific insights into naturalness in voices, we conducted a literature search on Web of Science on 26 April 2023 using the </w:t>
+      <w:bookmarkStart w:id="17" w:name="_Hlk180663465"/>
+      <w:r>
+        <w:rPr>
+          <w:lang w:val="en"/>
+        </w:rPr>
+        <w:t xml:space="preserve">For a more systematic overview on scientific insights into naturalness in voices, we conducted </w:t>
+      </w:r>
+      <w:r>
+        <w:rPr>
+          <w:color w:val="C00000"/>
+          <w:lang w:val="en"/>
+        </w:rPr>
+        <w:t>a</w:t>
+      </w:r>
+      <w:r>
+        <w:rPr>
+          <w:color w:val="C00000"/>
+          <w:lang w:val="en"/>
+        </w:rPr>
+        <w:t>n exemplary</w:t>
+      </w:r>
+      <w:r>
+        <w:rPr>
+          <w:lang w:val="en"/>
+        </w:rPr>
+        <w:t xml:space="preserve"> literature search on Web of Science </w:t>
+      </w:r>
+      <w:bookmarkEnd w:id="17"/>
+      <w:r>
+        <w:rPr>
+          <w:lang w:val="en"/>
+        </w:rPr>
+        <w:t xml:space="preserve">on 26 April 2023 using the </w:t>
       </w:r>
       <w:r>
         <w:rPr>
@@ -13075,7 +13103,10 @@
     <w:sdt>
       <w:sdtPr>
         <w:rPr>
-          <w:rFonts w:eastAsiaTheme="minorHAnsi"/>
+          <w:rFonts w:asciiTheme="minorHAnsi" w:eastAsiaTheme="minorHAnsi" w:hAnsiTheme="minorHAnsi" w:cstheme="minorBidi"/>
+          <w:color w:val="auto"/>
+          <w:sz w:val="22"/>
+          <w:szCs w:val="22"/>
           <w:lang w:val="en"/>
         </w:rPr>
         <w:tag w:val="CitaviBibliography"/>
@@ -13084,14 +13115,6 @@
           <w:docPart w:val="DefaultPlaceholder_-1854013440"/>
         </w:placeholder>
       </w:sdtPr>
-      <w:sdtEndPr>
-        <w:rPr>
-          <w:rFonts w:asciiTheme="minorHAnsi" w:hAnsiTheme="minorHAnsi" w:cstheme="minorBidi"/>
-          <w:color w:val="auto"/>
-          <w:sz w:val="22"/>
-          <w:szCs w:val="22"/>
-        </w:rPr>
-      </w:sdtEndPr>
       <w:sdtContent>
         <w:p>
           <w:pPr>
@@ -13144,14 +13167,14 @@
             </w:rPr>
             <w:tab/>
           </w:r>
-          <w:bookmarkStart w:id="17" w:name="_CTVL001b001e71cfb0d478c9df1887d9aa8fa5d"/>
+          <w:bookmarkStart w:id="18" w:name="_CTVL001b001e71cfb0d478c9df1887d9aa8fa5d"/>
           <w:r>
             <w:rPr>
               <w:lang w:val="en"/>
             </w:rPr>
             <w:t>Young, A.W. et al. (2020) Face and voice perception: Understanding commonalities and differences.</w:t>
           </w:r>
-          <w:bookmarkEnd w:id="17"/>
+          <w:bookmarkEnd w:id="18"/>
           <w:r>
             <w:rPr>
               <w:lang w:val="en"/>
@@ -13163,23 +13186,7 @@
               <w:i/>
               <w:lang w:val="en"/>
             </w:rPr>
-            <w:t xml:space="preserve">Trends </w:t>
-          </w:r>
-          <w:proofErr w:type="spellStart"/>
-          <w:r>
-            <w:rPr>
-              <w:i/>
-              <w:lang w:val="en"/>
-            </w:rPr>
-            <w:t>Cogn</w:t>
-          </w:r>
-          <w:proofErr w:type="spellEnd"/>
-          <w:r>
-            <w:rPr>
-              <w:i/>
-              <w:lang w:val="en"/>
-            </w:rPr>
-            <w:t xml:space="preserve"> Sci </w:t>
+            <w:t xml:space="preserve">Trends Cogn Sci </w:t>
           </w:r>
           <w:r>
             <w:rPr>
@@ -13207,14 +13214,14 @@
             </w:rPr>
             <w:tab/>
           </w:r>
-          <w:bookmarkStart w:id="18" w:name="_CTVL001b2cfed2201dc4bfbb30224d692fe3c7c"/>
+          <w:bookmarkStart w:id="19" w:name="_CTVL001b2cfed2201dc4bfbb30224d692fe3c7c"/>
           <w:r>
             <w:rPr>
               <w:lang w:val="en"/>
             </w:rPr>
             <w:t>Rodero, E. and Lucas, I. (2023) Synthetic versus human voices in audiobooks: The human emotional intimacy effect.</w:t>
           </w:r>
-          <w:bookmarkEnd w:id="18"/>
+          <w:bookmarkEnd w:id="19"/>
           <w:r>
             <w:rPr>
               <w:lang w:val="en"/>
@@ -13254,28 +13261,14 @@
             </w:rPr>
             <w:tab/>
           </w:r>
-          <w:bookmarkStart w:id="19" w:name="_CTVL001c436adf58e114813af41749f64b2d8ec"/>
-          <w:r>
-            <w:rPr>
-              <w:lang w:val="en"/>
-            </w:rPr>
-            <w:t xml:space="preserve">Rodero, E. (2017) Effectiveness, attention, and recall of human and artificial voices in an advertising story. Prosody </w:t>
-          </w:r>
-          <w:proofErr w:type="gramStart"/>
-          <w:r>
-            <w:rPr>
-              <w:lang w:val="en"/>
-            </w:rPr>
-            <w:t>influence</w:t>
-          </w:r>
-          <w:proofErr w:type="gramEnd"/>
-          <w:r>
-            <w:rPr>
-              <w:lang w:val="en"/>
-            </w:rPr>
-            <w:t xml:space="preserve"> and functions of voices.</w:t>
-          </w:r>
-          <w:bookmarkEnd w:id="19"/>
+          <w:bookmarkStart w:id="20" w:name="_CTVL001c436adf58e114813af41749f64b2d8ec"/>
+          <w:r>
+            <w:rPr>
+              <w:lang w:val="en"/>
+            </w:rPr>
+            <w:t>Rodero, E. (2017) Effectiveness, attention, and recall of human and artificial voices in an advertising story. Prosody influence and functions of voices.</w:t>
+          </w:r>
+          <w:bookmarkEnd w:id="20"/>
           <w:r>
             <w:rPr>
               <w:lang w:val="en"/>
@@ -13315,22 +13308,14 @@
             </w:rPr>
             <w:tab/>
           </w:r>
-          <w:bookmarkStart w:id="20" w:name="_CTVL0013ee55c02bf1645a2ab8425de5c036b64"/>
-          <w:proofErr w:type="spellStart"/>
-          <w:r>
-            <w:rPr>
-              <w:lang w:val="en"/>
-            </w:rPr>
-            <w:t>Roswandowitz</w:t>
-          </w:r>
-          <w:proofErr w:type="spellEnd"/>
-          <w:r>
-            <w:rPr>
-              <w:lang w:val="en"/>
-            </w:rPr>
-            <w:t>, C. et al. (2024) Cortical-striatal brain network distinguishes deepfake from real speaker identity.</w:t>
-          </w:r>
-          <w:bookmarkEnd w:id="20"/>
+          <w:bookmarkStart w:id="21" w:name="_CTVL0013ee55c02bf1645a2ab8425de5c036b64"/>
+          <w:r>
+            <w:rPr>
+              <w:lang w:val="en"/>
+            </w:rPr>
+            <w:t>Roswandowitz, C. et al. (2024) Cortical-striatal brain network distinguishes deepfake from real speaker identity.</w:t>
+          </w:r>
+          <w:bookmarkEnd w:id="21"/>
           <w:r>
             <w:rPr>
               <w:lang w:val="en"/>
@@ -13370,22 +13355,14 @@
             </w:rPr>
             <w:tab/>
           </w:r>
-          <w:bookmarkStart w:id="21" w:name="_CTVL0011022ca244f34487485af84b100d85b22"/>
-          <w:proofErr w:type="spellStart"/>
-          <w:r>
-            <w:rPr>
-              <w:lang w:val="en"/>
-            </w:rPr>
-            <w:t>Lavan</w:t>
-          </w:r>
-          <w:proofErr w:type="spellEnd"/>
-          <w:r>
-            <w:rPr>
-              <w:lang w:val="en"/>
-            </w:rPr>
-            <w:t>, N. et al. (2024) The time course of person perception from voices in the brain.</w:t>
-          </w:r>
-          <w:bookmarkEnd w:id="21"/>
+          <w:bookmarkStart w:id="22" w:name="_CTVL0011022ca244f34487485af84b100d85b22"/>
+          <w:r>
+            <w:rPr>
+              <w:lang w:val="en"/>
+            </w:rPr>
+            <w:t>Lavan, N. et al. (2024) The time course of person perception from voices in the brain.</w:t>
+          </w:r>
+          <w:bookmarkEnd w:id="22"/>
           <w:r>
             <w:rPr>
               <w:lang w:val="en"/>
@@ -13397,23 +13374,7 @@
               <w:i/>
               <w:lang w:val="en"/>
             </w:rPr>
-            <w:t xml:space="preserve">Proc Natl </w:t>
-          </w:r>
-          <w:proofErr w:type="spellStart"/>
-          <w:r>
-            <w:rPr>
-              <w:i/>
-              <w:lang w:val="en"/>
-            </w:rPr>
-            <w:t>Acad</w:t>
-          </w:r>
-          <w:proofErr w:type="spellEnd"/>
-          <w:r>
-            <w:rPr>
-              <w:i/>
-              <w:lang w:val="en"/>
-            </w:rPr>
-            <w:t xml:space="preserve"> Sci U S A </w:t>
+            <w:t xml:space="preserve">Proc Natl Acad Sci U S A </w:t>
           </w:r>
           <w:r>
             <w:rPr>
@@ -13442,49 +13403,26 @@
             </w:rPr>
             <w:tab/>
           </w:r>
-          <w:bookmarkStart w:id="22" w:name="_CTVL0019bad445feda64a67a80471b008502a5c"/>
-          <w:r>
-            <w:rPr>
-              <w:lang w:val="en"/>
-            </w:rPr>
-            <w:t xml:space="preserve">Ilves, M. and Surakka, V. (2013) Subjective responses to </w:t>
-          </w:r>
-          <w:proofErr w:type="spellStart"/>
-          <w:r>
-            <w:rPr>
-              <w:lang w:val="en"/>
-            </w:rPr>
-            <w:t>synthesised</w:t>
-          </w:r>
-          <w:proofErr w:type="spellEnd"/>
-          <w:r>
-            <w:rPr>
-              <w:lang w:val="en"/>
-            </w:rPr>
-            <w:t xml:space="preserve"> speech with lexical emotional content: the effect of the naturalness of the synthetic voice.</w:t>
-          </w:r>
-          <w:bookmarkEnd w:id="22"/>
+          <w:bookmarkStart w:id="23" w:name="_CTVL0019bad445feda64a67a80471b008502a5c"/>
+          <w:r>
+            <w:rPr>
+              <w:lang w:val="en"/>
+            </w:rPr>
+            <w:t>Ilves, M. and Surakka, V. (2013) Subjective responses to synthesised speech with lexical emotional content: the effect of the naturalness of the synthetic voice.</w:t>
+          </w:r>
+          <w:bookmarkEnd w:id="23"/>
           <w:r>
             <w:rPr>
               <w:lang w:val="en"/>
             </w:rPr>
             <w:t xml:space="preserve"> </w:t>
           </w:r>
-          <w:proofErr w:type="spellStart"/>
           <w:r>
             <w:rPr>
               <w:i/>
               <w:lang w:val="en"/>
             </w:rPr>
-            <w:t>Behaviour</w:t>
-          </w:r>
-          <w:proofErr w:type="spellEnd"/>
-          <w:r>
-            <w:rPr>
-              <w:i/>
-              <w:lang w:val="en"/>
-            </w:rPr>
-            <w:t xml:space="preserve"> &amp; Information Technology </w:t>
+            <w:t xml:space="preserve">Behaviour &amp; Information Technology </w:t>
           </w:r>
           <w:r>
             <w:rPr>
@@ -13512,29 +13450,15 @@
             </w:rPr>
             <w:tab/>
           </w:r>
-          <w:bookmarkStart w:id="23" w:name="_CTVL001c86fda41fed8482eb964d012e920a114"/>
-          <w:r>
-            <w:rPr>
-              <w:lang w:val="en"/>
-            </w:rPr>
-            <w:t xml:space="preserve">Ilves, M. et al. (2011) The Effects of Emotionally Worded Synthesized Speech on the Ratings of Emotions and Voice Quality. </w:t>
-          </w:r>
-          <w:proofErr w:type="gramStart"/>
-          <w:r>
-            <w:rPr>
-              <w:lang w:val="en"/>
-            </w:rPr>
-            <w:t>In ,</w:t>
-          </w:r>
-          <w:proofErr w:type="gramEnd"/>
-          <w:r>
-            <w:rPr>
-              <w:lang w:val="en"/>
-            </w:rPr>
-            <w:t xml:space="preserve"> pp. 588–598, Springer, Berlin, Heidelberg</w:t>
+          <w:bookmarkStart w:id="24" w:name="_CTVL001c86fda41fed8482eb964d012e920a114"/>
+          <w:r>
+            <w:rPr>
+              <w:lang w:val="en"/>
+            </w:rPr>
+            <w:t>Ilves, M. et al. (2011) The Effects of Emotionally Worded Synthesized Speech on the Ratings of Emotions and Voice Quality. In , pp. 588–598, Springer, Berlin, Heidelberg</w:t>
           </w:r>
         </w:p>
-        <w:bookmarkEnd w:id="23"/>
+        <w:bookmarkEnd w:id="24"/>
         <w:p>
           <w:pPr>
             <w:pStyle w:val="CitaviBibliographyEntry"/>
@@ -13554,14 +13478,14 @@
             </w:rPr>
             <w:tab/>
           </w:r>
-          <w:bookmarkStart w:id="24" w:name="_CTVL0012277974cb7714b67b5f1e89408e0d8e5"/>
+          <w:bookmarkStart w:id="25" w:name="_CTVL0012277974cb7714b67b5f1e89408e0d8e5"/>
           <w:r>
             <w:rPr>
               <w:lang w:val="en"/>
             </w:rPr>
             <w:t>Damico, J.S. and Ball, M.J., eds (2019)</w:t>
           </w:r>
-          <w:bookmarkEnd w:id="24"/>
+          <w:bookmarkEnd w:id="25"/>
           <w:r>
             <w:rPr>
               <w:lang w:val="en"/>
@@ -13601,14 +13525,14 @@
             </w:rPr>
             <w:tab/>
           </w:r>
-          <w:bookmarkStart w:id="25" w:name="_CTVL001fbae7f6b1f244474a9c6b3bd11fb323c"/>
+          <w:bookmarkStart w:id="26" w:name="_CTVL001fbae7f6b1f244474a9c6b3bd11fb323c"/>
           <w:r>
             <w:rPr>
               <w:lang w:val="en"/>
             </w:rPr>
             <w:t>Klopfenstein, M. et al. (2020) The study of speech naturalness in communication disorders: A systematic review of the literature.</w:t>
           </w:r>
-          <w:bookmarkEnd w:id="25"/>
+          <w:bookmarkEnd w:id="26"/>
           <w:r>
             <w:rPr>
               <w:lang w:val="en"/>
@@ -13648,14 +13572,14 @@
             </w:rPr>
             <w:tab/>
           </w:r>
-          <w:bookmarkStart w:id="26" w:name="_CTVL0015f5cb147e9724e6da87514966070f76d"/>
+          <w:bookmarkStart w:id="27" w:name="_CTVL0015f5cb147e9724e6da87514966070f76d"/>
           <w:r>
             <w:rPr>
               <w:lang w:val="en"/>
             </w:rPr>
             <w:t>Moore, B.C.J. and Tan, C.-T. (2003) Perceived naturalness of spectrally distorted speech and music.</w:t>
           </w:r>
-          <w:bookmarkEnd w:id="26"/>
+          <w:bookmarkEnd w:id="27"/>
           <w:r>
             <w:rPr>
               <w:lang w:val="en"/>
@@ -13695,14 +13619,14 @@
             </w:rPr>
             <w:tab/>
           </w:r>
-          <w:bookmarkStart w:id="27" w:name="_CTVL001a54500133cb04aa185303201aa6afaf2"/>
+          <w:bookmarkStart w:id="28" w:name="_CTVL001a54500133cb04aa185303201aa6afaf2"/>
           <w:r>
             <w:rPr>
               <w:lang w:val="en"/>
             </w:rPr>
             <w:t>Nussbaum, C. et al. (2023) Perceived naturalness of emotional voice morphs.</w:t>
           </w:r>
-          <w:bookmarkEnd w:id="27"/>
+          <w:bookmarkEnd w:id="28"/>
           <w:r>
             <w:rPr>
               <w:lang w:val="en"/>
@@ -13742,28 +13666,14 @@
             </w:rPr>
             <w:tab/>
           </w:r>
-          <w:bookmarkStart w:id="28" w:name="_CTVL0013e0761ace0f24a4e893d7b6ed445a286"/>
-          <w:r>
-            <w:rPr>
-              <w:lang w:val="en"/>
-            </w:rPr>
-            <w:t xml:space="preserve">Birkholz, P. and Drechsel, S. (2021) Effects of the piriform fossae, </w:t>
-          </w:r>
-          <w:proofErr w:type="spellStart"/>
-          <w:r>
-            <w:rPr>
-              <w:lang w:val="en"/>
-            </w:rPr>
-            <w:t>transvelar</w:t>
-          </w:r>
-          <w:proofErr w:type="spellEnd"/>
-          <w:r>
-            <w:rPr>
-              <w:lang w:val="en"/>
-            </w:rPr>
-            <w:t xml:space="preserve"> acoustic coupling, and laryngeal wall vibration on the naturalness of articulatory speech synthesis.</w:t>
-          </w:r>
-          <w:bookmarkEnd w:id="28"/>
+          <w:bookmarkStart w:id="29" w:name="_CTVL0013e0761ace0f24a4e893d7b6ed445a286"/>
+          <w:r>
+            <w:rPr>
+              <w:lang w:val="en"/>
+            </w:rPr>
+            <w:t>Birkholz, P. and Drechsel, S. (2021) Effects of the piriform fossae, transvelar acoustic coupling, and laryngeal wall vibration on the naturalness of articulatory speech synthesis.</w:t>
+          </w:r>
+          <w:bookmarkEnd w:id="29"/>
           <w:r>
             <w:rPr>
               <w:lang w:val="en"/>
@@ -13775,23 +13685,7 @@
               <w:i/>
               <w:lang w:val="en"/>
             </w:rPr>
-            <w:t xml:space="preserve">Speech </w:t>
-          </w:r>
-          <w:proofErr w:type="spellStart"/>
-          <w:r>
-            <w:rPr>
-              <w:i/>
-              <w:lang w:val="en"/>
-            </w:rPr>
-            <w:t>Commun</w:t>
-          </w:r>
-          <w:proofErr w:type="spellEnd"/>
-          <w:r>
-            <w:rPr>
-              <w:i/>
-              <w:lang w:val="en"/>
-            </w:rPr>
-            <w:t xml:space="preserve"> </w:t>
+            <w:t xml:space="preserve">Speech Commun </w:t>
           </w:r>
           <w:r>
             <w:rPr>
@@ -13819,14 +13713,14 @@
             </w:rPr>
             <w:tab/>
           </w:r>
-          <w:bookmarkStart w:id="29" w:name="_CTVL00166e4bf6bb4a14bf5a861c6fab2ec55bb"/>
+          <w:bookmarkStart w:id="30" w:name="_CTVL00166e4bf6bb4a14bf5a861c6fab2ec55bb"/>
           <w:r>
             <w:rPr>
               <w:lang w:val="en"/>
             </w:rPr>
             <w:t>Birkholz, P. et al. (2017) Manipulation of the prosodic features of vocal tract length, nasality and articulatory precision using articulatory synthesis.</w:t>
           </w:r>
-          <w:bookmarkEnd w:id="29"/>
+          <w:bookmarkEnd w:id="30"/>
           <w:r>
             <w:rPr>
               <w:lang w:val="en"/>
@@ -13866,14 +13760,14 @@
             </w:rPr>
             <w:tab/>
           </w:r>
-          <w:bookmarkStart w:id="30" w:name="_CTVL001c655edd88d0c41a08eff9aaa8cdce345"/>
+          <w:bookmarkStart w:id="31" w:name="_CTVL001c655edd88d0c41a08eff9aaa8cdce345"/>
           <w:r>
             <w:rPr>
               <w:lang w:val="en"/>
             </w:rPr>
             <w:t>Seaborn, K. et al. (2021) Voice in Human–Agent Interaction.</w:t>
           </w:r>
-          <w:bookmarkEnd w:id="30"/>
+          <w:bookmarkEnd w:id="31"/>
           <w:r>
             <w:rPr>
               <w:lang w:val="en"/>
@@ -13885,39 +13779,7 @@
               <w:i/>
               <w:lang w:val="en"/>
             </w:rPr>
-            <w:t xml:space="preserve">ACM </w:t>
-          </w:r>
-          <w:proofErr w:type="spellStart"/>
-          <w:r>
-            <w:rPr>
-              <w:i/>
-              <w:lang w:val="en"/>
-            </w:rPr>
-            <w:t>Comput</w:t>
-          </w:r>
-          <w:proofErr w:type="spellEnd"/>
-          <w:r>
-            <w:rPr>
-              <w:i/>
-              <w:lang w:val="en"/>
-            </w:rPr>
-            <w:t xml:space="preserve">. </w:t>
-          </w:r>
-          <w:proofErr w:type="spellStart"/>
-          <w:r>
-            <w:rPr>
-              <w:i/>
-              <w:lang w:val="en"/>
-            </w:rPr>
-            <w:t>Surv</w:t>
-          </w:r>
-          <w:proofErr w:type="spellEnd"/>
-          <w:r>
-            <w:rPr>
-              <w:i/>
-              <w:lang w:val="en"/>
-            </w:rPr>
-            <w:t xml:space="preserve">. </w:t>
+            <w:t xml:space="preserve">ACM Comput. Surv. </w:t>
           </w:r>
           <w:r>
             <w:rPr>
@@ -13946,14 +13808,14 @@
             </w:rPr>
             <w:tab/>
           </w:r>
-          <w:bookmarkStart w:id="31" w:name="_CTVL00142ced9547f004324b210c9bf6a40fc26"/>
+          <w:bookmarkStart w:id="32" w:name="_CTVL00142ced9547f004324b210c9bf6a40fc26"/>
           <w:r>
             <w:rPr>
               <w:lang w:val="en"/>
             </w:rPr>
             <w:t>Triantafyllopoulos, A. et al. (2023) An overview of affective speech synthesis and conversion in the deep learning era.</w:t>
           </w:r>
-          <w:bookmarkEnd w:id="31"/>
+          <w:bookmarkEnd w:id="32"/>
           <w:r>
             <w:rPr>
               <w:lang w:val="en"/>
@@ -13987,28 +13849,14 @@
             </w:rPr>
             <w:tab/>
           </w:r>
-          <w:bookmarkStart w:id="32" w:name="_CTVL001335b73c635fb42d689284190911887e4"/>
-          <w:r>
-            <w:rPr>
-              <w:lang w:val="en"/>
-            </w:rPr>
-            <w:t xml:space="preserve">Kühne, K. et al. (2020) </w:t>
-          </w:r>
-          <w:proofErr w:type="gramStart"/>
-          <w:r>
-            <w:rPr>
-              <w:lang w:val="en"/>
-            </w:rPr>
-            <w:t>The Human</w:t>
-          </w:r>
-          <w:proofErr w:type="gramEnd"/>
-          <w:r>
-            <w:rPr>
-              <w:lang w:val="en"/>
-            </w:rPr>
-            <w:t xml:space="preserve"> Takes It All: Humanlike Synthesized Voices Are Perceived as Less Eerie and More Likable. Evidence From a Subjective Ratings Study.</w:t>
-          </w:r>
-          <w:bookmarkEnd w:id="32"/>
+          <w:bookmarkStart w:id="33" w:name="_CTVL001335b73c635fb42d689284190911887e4"/>
+          <w:r>
+            <w:rPr>
+              <w:lang w:val="en"/>
+            </w:rPr>
+            <w:t>Kühne, K. et al. (2020) The Human Takes It All: Humanlike Synthesized Voices Are Perceived as Less Eerie and More Likable. Evidence From a Subjective Ratings Study.</w:t>
+          </w:r>
+          <w:bookmarkEnd w:id="33"/>
           <w:r>
             <w:rPr>
               <w:lang w:val="en"/>
@@ -14048,22 +13896,14 @@
             </w:rPr>
             <w:tab/>
           </w:r>
-          <w:bookmarkStart w:id="33" w:name="_CTVL001e756301a1d1043738864e448e45e01b6"/>
-          <w:proofErr w:type="spellStart"/>
-          <w:r>
-            <w:rPr>
-              <w:lang w:val="en"/>
-            </w:rPr>
-            <w:t>Schreibelmayr</w:t>
-          </w:r>
-          <w:proofErr w:type="spellEnd"/>
-          <w:r>
-            <w:rPr>
-              <w:lang w:val="en"/>
-            </w:rPr>
-            <w:t>, S. and Mara, M. (2022) Robot Voices in Daily Life: Vocal Human-Likeness and Application Context as Determinants of User Acceptance.</w:t>
-          </w:r>
-          <w:bookmarkEnd w:id="33"/>
+          <w:bookmarkStart w:id="34" w:name="_CTVL001e756301a1d1043738864e448e45e01b6"/>
+          <w:r>
+            <w:rPr>
+              <w:lang w:val="en"/>
+            </w:rPr>
+            <w:t>Schreibelmayr, S. and Mara, M. (2022) Robot Voices in Daily Life: Vocal Human-Likeness and Application Context as Determinants of User Acceptance.</w:t>
+          </w:r>
+          <w:bookmarkEnd w:id="34"/>
           <w:r>
             <w:rPr>
               <w:lang w:val="en"/>
@@ -14103,35 +13943,26 @@
             </w:rPr>
             <w:tab/>
           </w:r>
-          <w:bookmarkStart w:id="34" w:name="_CTVL0019b104d07c5514130a5329f927c8a04c3"/>
+          <w:bookmarkStart w:id="35" w:name="_CTVL0019b104d07c5514130a5329f927c8a04c3"/>
           <w:r>
             <w:rPr>
               <w:lang w:val="en"/>
             </w:rPr>
             <w:t>Baird, A. et al. (2018) The Perception and Analysis of the Likeability and Human Likeness of Synthesized Speech. In</w:t>
           </w:r>
-          <w:bookmarkEnd w:id="34"/>
+          <w:bookmarkEnd w:id="35"/>
           <w:r>
             <w:rPr>
               <w:lang w:val="en"/>
             </w:rPr>
             <w:t xml:space="preserve"> </w:t>
           </w:r>
-          <w:proofErr w:type="spellStart"/>
           <w:r>
             <w:rPr>
               <w:i/>
               <w:lang w:val="en"/>
             </w:rPr>
-            <w:t>Interspeech</w:t>
-          </w:r>
-          <w:proofErr w:type="spellEnd"/>
-          <w:r>
-            <w:rPr>
-              <w:i/>
-              <w:lang w:val="en"/>
-            </w:rPr>
-            <w:t xml:space="preserve"> 2018, </w:t>
+            <w:t xml:space="preserve">Interspeech 2018, </w:t>
           </w:r>
           <w:r>
             <w:rPr>
@@ -14159,14 +13990,14 @@
             </w:rPr>
             <w:tab/>
           </w:r>
-          <w:bookmarkStart w:id="35" w:name="_CTVL001336c0a9a324c431a956472a7daab8a11"/>
+          <w:bookmarkStart w:id="36" w:name="_CTVL001336c0a9a324c431a956472a7daab8a11"/>
           <w:r>
             <w:rPr>
               <w:lang w:val="en"/>
             </w:rPr>
             <w:t>Lee, E.-J. (2010) The more humanlike, the better? How speech type and users’ cognitive style affect social responses to computers.</w:t>
           </w:r>
-          <w:bookmarkEnd w:id="35"/>
+          <w:bookmarkEnd w:id="36"/>
           <w:r>
             <w:rPr>
               <w:lang w:val="en"/>
@@ -14206,14 +14037,14 @@
             </w:rPr>
             <w:tab/>
           </w:r>
-          <w:bookmarkStart w:id="36" w:name="_CTVL0019de342935bc34d6eb106ecb858f07a56"/>
+          <w:bookmarkStart w:id="37" w:name="_CTVL0019de342935bc34d6eb106ecb858f07a56"/>
           <w:r>
             <w:rPr>
               <w:lang w:val="en"/>
             </w:rPr>
             <w:t>Lu, L. et al. (2021) Leveraging “human-likeness” of robotic service at restaurants.</w:t>
           </w:r>
-          <w:bookmarkEnd w:id="36"/>
+          <w:bookmarkEnd w:id="37"/>
           <w:r>
             <w:rPr>
               <w:lang w:val="en"/>
@@ -14253,22 +14084,14 @@
             </w:rPr>
             <w:tab/>
           </w:r>
-          <w:bookmarkStart w:id="37" w:name="_CTVL00125d4d8430d794cccb355109d2ce051ce"/>
-          <w:proofErr w:type="spellStart"/>
-          <w:r>
-            <w:rPr>
-              <w:lang w:val="en"/>
-            </w:rPr>
-            <w:t>Yorkston</w:t>
-          </w:r>
-          <w:proofErr w:type="spellEnd"/>
-          <w:r>
-            <w:rPr>
-              <w:lang w:val="en"/>
-            </w:rPr>
-            <w:t>, K.M. et al. (1999)</w:t>
-          </w:r>
-          <w:bookmarkEnd w:id="37"/>
+          <w:bookmarkStart w:id="38" w:name="_CTVL00125d4d8430d794cccb355109d2ce051ce"/>
+          <w:r>
+            <w:rPr>
+              <w:lang w:val="en"/>
+            </w:rPr>
+            <w:t>Yorkston, K.M. et al. (1999)</w:t>
+          </w:r>
+          <w:bookmarkEnd w:id="38"/>
           <w:r>
             <w:rPr>
               <w:lang w:val="en"/>
@@ -14308,22 +14131,14 @@
             </w:rPr>
             <w:tab/>
           </w:r>
-          <w:bookmarkStart w:id="38" w:name="_CTVL0010669a1f449a44641b1bb9ea328d0b29e"/>
-          <w:proofErr w:type="spellStart"/>
-          <w:r>
-            <w:rPr>
-              <w:lang w:val="en"/>
-            </w:rPr>
-            <w:t>Mawalim</w:t>
-          </w:r>
-          <w:proofErr w:type="spellEnd"/>
-          <w:r>
-            <w:rPr>
-              <w:lang w:val="en"/>
-            </w:rPr>
-            <w:t>, C.O. et al. (2022) Speaker anonymization by modifying fundamental frequency and x-vector singular value.</w:t>
-          </w:r>
-          <w:bookmarkEnd w:id="38"/>
+          <w:bookmarkStart w:id="39" w:name="_CTVL0010669a1f449a44641b1bb9ea328d0b29e"/>
+          <w:r>
+            <w:rPr>
+              <w:lang w:val="en"/>
+            </w:rPr>
+            <w:t>Mawalim, C.O. et al. (2022) Speaker anonymization by modifying fundamental frequency and x-vector singular value.</w:t>
+          </w:r>
+          <w:bookmarkEnd w:id="39"/>
           <w:r>
             <w:rPr>
               <w:lang w:val="en"/>
@@ -14363,14 +14178,14 @@
             </w:rPr>
             <w:tab/>
           </w:r>
-          <w:bookmarkStart w:id="39" w:name="_CTVL001a0a26c980df9436cb8a925b9aef5bcab"/>
+          <w:bookmarkStart w:id="40" w:name="_CTVL001a0a26c980df9436cb8a925b9aef5bcab"/>
           <w:r>
             <w:rPr>
               <w:lang w:val="en"/>
             </w:rPr>
             <w:t>Hu, P. et al. (2021) Dual humanness and trust in conversational AI: A person-centered approach.</w:t>
           </w:r>
-          <w:bookmarkEnd w:id="39"/>
+          <w:bookmarkEnd w:id="40"/>
           <w:r>
             <w:rPr>
               <w:lang w:val="en"/>
@@ -14410,14 +14225,14 @@
             </w:rPr>
             <w:tab/>
           </w:r>
-          <w:bookmarkStart w:id="40" w:name="_CTVL0018ce0de860a5c41cd95b5c2949122efc6"/>
+          <w:bookmarkStart w:id="41" w:name="_CTVL0018ce0de860a5c41cd95b5c2949122efc6"/>
           <w:r>
             <w:rPr>
               <w:lang w:val="en"/>
             </w:rPr>
             <w:t>Nusbaum, H.C. et al. (1997) Measuring the naturalness of synthetic speech.</w:t>
           </w:r>
-          <w:bookmarkEnd w:id="40"/>
+          <w:bookmarkEnd w:id="41"/>
           <w:r>
             <w:rPr>
               <w:lang w:val="en"/>
@@ -14457,14 +14272,14 @@
             </w:rPr>
             <w:tab/>
           </w:r>
-          <w:bookmarkStart w:id="41" w:name="_CTVL001cb3dca543f4445dd95bfd8233cab7281"/>
+          <w:bookmarkStart w:id="42" w:name="_CTVL001cb3dca543f4445dd95bfd8233cab7281"/>
           <w:r>
             <w:rPr>
               <w:lang w:val="en"/>
             </w:rPr>
             <w:t>Mayo, C. et al. (2011) Listeners’ weighting of acoustic cues to synthetic speech naturalness: A multidimensional scaling analysis.</w:t>
           </w:r>
-          <w:bookmarkEnd w:id="41"/>
+          <w:bookmarkEnd w:id="42"/>
           <w:r>
             <w:rPr>
               <w:lang w:val="en"/>
@@ -14476,23 +14291,7 @@
               <w:i/>
               <w:lang w:val="en"/>
             </w:rPr>
-            <w:t xml:space="preserve">Speech </w:t>
-          </w:r>
-          <w:proofErr w:type="spellStart"/>
-          <w:r>
-            <w:rPr>
-              <w:i/>
-              <w:lang w:val="en"/>
-            </w:rPr>
-            <w:t>Commun</w:t>
-          </w:r>
-          <w:proofErr w:type="spellEnd"/>
-          <w:r>
-            <w:rPr>
-              <w:i/>
-              <w:lang w:val="en"/>
-            </w:rPr>
-            <w:t xml:space="preserve"> </w:t>
+            <w:t xml:space="preserve">Speech Commun </w:t>
           </w:r>
           <w:r>
             <w:rPr>
@@ -14521,14 +14320,14 @@
             </w:rPr>
             <w:tab/>
           </w:r>
-          <w:bookmarkStart w:id="42" w:name="_CTVL001ddf2261829a143b5b43f6808d8527183"/>
+          <w:bookmarkStart w:id="43" w:name="_CTVL001ddf2261829a143b5b43f6808d8527183"/>
           <w:r>
             <w:rPr>
               <w:lang w:val="en"/>
             </w:rPr>
             <w:t>Abdulrahman, A. and Richards, D. (2022) Is Natural Necessary? Human Voice versus Synthetic Voice for Intelligent Virtual Agents.</w:t>
           </w:r>
-          <w:bookmarkEnd w:id="42"/>
+          <w:bookmarkEnd w:id="43"/>
           <w:r>
             <w:rPr>
               <w:lang w:val="en"/>
@@ -14568,22 +14367,14 @@
             </w:rPr>
             <w:tab/>
           </w:r>
-          <w:bookmarkStart w:id="43" w:name="_CTVL00112cb11d5f07e4a4fa077d5b119b964ee"/>
-          <w:proofErr w:type="spellStart"/>
-          <w:r>
-            <w:rPr>
-              <w:lang w:val="en"/>
-            </w:rPr>
-            <w:t>Urakami</w:t>
-          </w:r>
-          <w:proofErr w:type="spellEnd"/>
-          <w:r>
-            <w:rPr>
-              <w:lang w:val="en"/>
-            </w:rPr>
-            <w:t>, J. et al. (2020) The Effect of Naturalness of Voice and Empathic Responses on Enjoyment, Attitudes and Motivation for Interacting with a Voice User Interface. In</w:t>
-          </w:r>
-          <w:bookmarkEnd w:id="43"/>
+          <w:bookmarkStart w:id="44" w:name="_CTVL00112cb11d5f07e4a4fa077d5b119b964ee"/>
+          <w:r>
+            <w:rPr>
+              <w:lang w:val="en"/>
+            </w:rPr>
+            <w:t>Urakami, J. et al. (2020) The Effect of Naturalness of Voice and Empathic Responses on Enjoyment, Attitudes and Motivation for Interacting with a Voice User Interface. In</w:t>
+          </w:r>
+          <w:bookmarkEnd w:id="44"/>
           <w:r>
             <w:rPr>
               <w:lang w:val="en"/>
@@ -14623,14 +14414,14 @@
             </w:rPr>
             <w:tab/>
           </w:r>
-          <w:bookmarkStart w:id="44" w:name="_CTVL001a77e43335938474caf43c1ac87097ad7"/>
+          <w:bookmarkStart w:id="45" w:name="_CTVL001a77e43335938474caf43c1ac87097ad7"/>
           <w:r>
             <w:rPr>
               <w:lang w:val="en"/>
             </w:rPr>
             <w:t>Velner, E. et al. (2020) Intonation in Robot Speech. In</w:t>
           </w:r>
-          <w:bookmarkEnd w:id="44"/>
+          <w:bookmarkEnd w:id="45"/>
           <w:r>
             <w:rPr>
               <w:lang w:val="en"/>
@@ -14648,21 +14439,7 @@
             <w:rPr>
               <w:lang w:val="en"/>
             </w:rPr>
-            <w:t>(</w:t>
-          </w:r>
-          <w:proofErr w:type="spellStart"/>
-          <w:r>
-            <w:rPr>
-              <w:lang w:val="en"/>
-            </w:rPr>
-            <w:t>Belpaeme</w:t>
-          </w:r>
-          <w:proofErr w:type="spellEnd"/>
-          <w:r>
-            <w:rPr>
-              <w:lang w:val="en"/>
-            </w:rPr>
-            <w:t>, T. et al., eds), pp. 569–578, ACM</w:t>
+            <w:t>(Belpaeme, T. et al., eds), pp. 569–578, ACM</w:t>
           </w:r>
         </w:p>
         <w:p>
@@ -14684,14 +14461,14 @@
             </w:rPr>
             <w:tab/>
           </w:r>
-          <w:bookmarkStart w:id="45" w:name="_CTVL00187f98e1725584bfc80361a8a028d5115"/>
+          <w:bookmarkStart w:id="46" w:name="_CTVL00187f98e1725584bfc80361a8a028d5115"/>
           <w:r>
             <w:rPr>
               <w:lang w:val="en"/>
             </w:rPr>
             <w:t>Yamasaki, R. et al. (2017) Perturbation Measurements on the Degree of Naturalness of Synthesized Vowels.</w:t>
           </w:r>
-          <w:bookmarkEnd w:id="45"/>
+          <w:bookmarkEnd w:id="46"/>
           <w:r>
             <w:rPr>
               <w:lang w:val="en"/>
@@ -14731,14 +14508,14 @@
             </w:rPr>
             <w:tab/>
           </w:r>
-          <w:bookmarkStart w:id="46" w:name="_CTVL00170f75375b0c34b92abebbca1768e589c"/>
+          <w:bookmarkStart w:id="47" w:name="_CTVL00170f75375b0c34b92abebbca1768e589c"/>
           <w:r>
             <w:rPr>
               <w:lang w:val="en"/>
             </w:rPr>
             <w:t>Eyssel, F. et al. (2012) 'If you sound like me, you must be more human'. In</w:t>
           </w:r>
-          <w:bookmarkEnd w:id="46"/>
+          <w:bookmarkEnd w:id="47"/>
           <w:r>
             <w:rPr>
               <w:lang w:val="en"/>
@@ -14750,43 +14527,13 @@
               <w:i/>
               <w:lang w:val="en"/>
             </w:rPr>
-            <w:t xml:space="preserve">HRI' 12. Proceedings of the seventh annual ACM/IEEE Conference on Human-Robot </w:t>
-          </w:r>
-          <w:proofErr w:type="gramStart"/>
-          <w:r>
-            <w:rPr>
-              <w:i/>
-              <w:lang w:val="en"/>
-            </w:rPr>
-            <w:t>Interaction :</w:t>
-          </w:r>
-          <w:proofErr w:type="gramEnd"/>
-          <w:r>
-            <w:rPr>
-              <w:i/>
-              <w:lang w:val="en"/>
-            </w:rPr>
-            <w:t xml:space="preserve"> March 5-8, 2012 Boston, Massachusetts, USA </w:t>
-          </w:r>
-          <w:r>
-            <w:rPr>
-              <w:lang w:val="en"/>
-            </w:rPr>
-            <w:t>(</w:t>
-          </w:r>
-          <w:proofErr w:type="spellStart"/>
-          <w:r>
-            <w:rPr>
-              <w:lang w:val="en"/>
-            </w:rPr>
-            <w:t>Yanco</w:t>
-          </w:r>
-          <w:proofErr w:type="spellEnd"/>
-          <w:r>
-            <w:rPr>
-              <w:lang w:val="en"/>
-            </w:rPr>
-            <w:t>, H. et al., eds), pp. 125–126, Association for Computing Machinery</w:t>
+            <w:t xml:space="preserve">HRI' 12. Proceedings of the seventh annual ACM/IEEE Conference on Human-Robot Interaction : March 5-8, 2012 Boston, Massachusetts, USA </w:t>
+          </w:r>
+          <w:r>
+            <w:rPr>
+              <w:lang w:val="en"/>
+            </w:rPr>
+            <w:t>(Yanco, H. et al., eds), pp. 125–126, Association for Computing Machinery</w:t>
           </w:r>
         </w:p>
         <w:p>
@@ -14808,14 +14555,14 @@
             </w:rPr>
             <w:tab/>
           </w:r>
-          <w:bookmarkStart w:id="47" w:name="_CTVL0015833af7483784f0c929908e878248ca6"/>
+          <w:bookmarkStart w:id="48" w:name="_CTVL0015833af7483784f0c929908e878248ca6"/>
           <w:r>
             <w:rPr>
               <w:lang w:val="en"/>
             </w:rPr>
             <w:t>Ko, S. et al. (2023) The Effects of Robot Voices and Appearances on Users’ Emotion Recognition and Subjective Perception.</w:t>
           </w:r>
-          <w:bookmarkEnd w:id="47"/>
+          <w:bookmarkEnd w:id="48"/>
           <w:r>
             <w:rPr>
               <w:lang w:val="en"/>
@@ -14855,14 +14602,14 @@
             </w:rPr>
             <w:tab/>
           </w:r>
-          <w:bookmarkStart w:id="48" w:name="_CTVL001f5c5b3728c9c434d96e91d4a4b29a457"/>
+          <w:bookmarkStart w:id="49" w:name="_CTVL001f5c5b3728c9c434d96e91d4a4b29a457"/>
           <w:r>
             <w:rPr>
               <w:lang w:val="en"/>
             </w:rPr>
             <w:t>Abur, D. et al. (2021) Feedback and Feedforward Auditory-Motor Processes for Voice and Articulation in Parkinson's Disease.</w:t>
           </w:r>
-          <w:bookmarkEnd w:id="48"/>
+          <w:bookmarkEnd w:id="49"/>
           <w:r>
             <w:rPr>
               <w:lang w:val="en"/>
@@ -14902,14 +14649,14 @@
             </w:rPr>
             <w:tab/>
           </w:r>
-          <w:bookmarkStart w:id="49" w:name="_CTVL0010715d864bf2142b6b4450b3ffb1f10ac"/>
+          <w:bookmarkStart w:id="50" w:name="_CTVL0010715d864bf2142b6b4450b3ffb1f10ac"/>
           <w:r>
             <w:rPr>
               <w:lang w:val="en"/>
             </w:rPr>
             <w:t>Klopfenstein, M. (2015) Relationship between acoustic measures and speech naturalness ratings in Parkinson's disease: A within-speaker approach.</w:t>
           </w:r>
-          <w:bookmarkEnd w:id="49"/>
+          <w:bookmarkEnd w:id="50"/>
           <w:r>
             <w:rPr>
               <w:lang w:val="en"/>
@@ -14949,14 +14696,14 @@
             </w:rPr>
             <w:tab/>
           </w:r>
-          <w:bookmarkStart w:id="50" w:name="_CTVL001432c16bfcde8486cafc9f2c5967aadf3"/>
+          <w:bookmarkStart w:id="51" w:name="_CTVL001432c16bfcde8486cafc9f2c5967aadf3"/>
           <w:r>
             <w:rPr>
               <w:lang w:val="en"/>
             </w:rPr>
             <w:t>Klopfenstein, M. (2016) Speech naturalness ratings and perceptual correlates of highly natural and unnatural speech in hypokinetic dysarthria secondary to Parkinson’s disease.</w:t>
           </w:r>
-          <w:bookmarkEnd w:id="50"/>
+          <w:bookmarkEnd w:id="51"/>
           <w:r>
             <w:rPr>
               <w:lang w:val="en"/>
@@ -14974,21 +14721,7 @@
             <w:rPr>
               <w:lang w:val="en"/>
             </w:rPr>
-            <w:t>7, 123–146. DOI: 10.1558/</w:t>
-          </w:r>
-          <w:proofErr w:type="gramStart"/>
-          <w:r>
-            <w:rPr>
-              <w:lang w:val="en"/>
-            </w:rPr>
-            <w:t>jircd.v</w:t>
-          </w:r>
-          <w:proofErr w:type="gramEnd"/>
-          <w:r>
-            <w:rPr>
-              <w:lang w:val="en"/>
-            </w:rPr>
-            <w:t>7i1.27932</w:t>
+            <w:t>7, 123–146. DOI: 10.1558/jircd.v7i1.27932</w:t>
           </w:r>
         </w:p>
         <w:p>
@@ -15010,28 +14743,14 @@
             </w:rPr>
             <w:tab/>
           </w:r>
-          <w:bookmarkStart w:id="51" w:name="_CTVL001537a00cedb02469e9b37ac7dcfd8caf8"/>
-          <w:r>
-            <w:rPr>
-              <w:lang w:val="en"/>
-            </w:rPr>
-            <w:t>Moya-</w:t>
-          </w:r>
-          <w:proofErr w:type="spellStart"/>
-          <w:r>
-            <w:rPr>
-              <w:lang w:val="en"/>
-            </w:rPr>
-            <w:t>Galé</w:t>
-          </w:r>
-          <w:proofErr w:type="spellEnd"/>
-          <w:r>
-            <w:rPr>
-              <w:lang w:val="en"/>
-            </w:rPr>
-            <w:t>, G. et al. (2024) Perceptual consequences of online group speech treatment for individuals with Parkinson's disease: A pilot study case series.</w:t>
-          </w:r>
-          <w:bookmarkEnd w:id="51"/>
+          <w:bookmarkStart w:id="52" w:name="_CTVL001537a00cedb02469e9b37ac7dcfd8caf8"/>
+          <w:r>
+            <w:rPr>
+              <w:lang w:val="en"/>
+            </w:rPr>
+            <w:t>Moya-Galé, G. et al. (2024) Perceptual consequences of online group speech treatment for individuals with Parkinson's disease: A pilot study case series.</w:t>
+          </w:r>
+          <w:bookmarkEnd w:id="52"/>
           <w:r>
             <w:rPr>
               <w:lang w:val="en"/>
@@ -15071,14 +14790,14 @@
             </w:rPr>
             <w:tab/>
           </w:r>
-          <w:bookmarkStart w:id="52" w:name="_CTVL001fc3e2954d7904694bbbc3c5213c1779b"/>
+          <w:bookmarkStart w:id="53" w:name="_CTVL001fc3e2954d7904694bbbc3c5213c1779b"/>
           <w:r>
             <w:rPr>
               <w:lang w:val="en"/>
             </w:rPr>
             <w:t>Eadie, T.L. and Doyle, P.C. (2002) Direct Magnitude Estimation and Interval Scaling of Naturalness and Severity in Tracheoesophageal (TE) Speakers.</w:t>
           </w:r>
-          <w:bookmarkEnd w:id="52"/>
+          <w:bookmarkEnd w:id="53"/>
           <w:r>
             <w:rPr>
               <w:lang w:val="en"/>
@@ -15118,14 +14837,14 @@
             </w:rPr>
             <w:tab/>
           </w:r>
-          <w:bookmarkStart w:id="53" w:name="_CTVL0016fb6fe0193014b3a81361d605bd78864"/>
+          <w:bookmarkStart w:id="54" w:name="_CTVL0016fb6fe0193014b3a81361d605bd78864"/>
           <w:r>
             <w:rPr>
               <w:lang w:val="en"/>
             </w:rPr>
             <w:t>Eadie, T.L. et al. (2008) Influence of speaker gender on listener judgments of tracheoesophageal speech.</w:t>
           </w:r>
-          <w:bookmarkEnd w:id="53"/>
+          <w:bookmarkEnd w:id="54"/>
           <w:r>
             <w:rPr>
               <w:lang w:val="en"/>
@@ -15165,22 +14884,14 @@
             </w:rPr>
             <w:tab/>
           </w:r>
-          <w:bookmarkStart w:id="54" w:name="_CTVL001a1e5bbaffeea488994d4c328929ebf3f"/>
-          <w:proofErr w:type="spellStart"/>
-          <w:r>
-            <w:rPr>
-              <w:lang w:val="en"/>
-            </w:rPr>
-            <w:t>Yorkston</w:t>
-          </w:r>
-          <w:proofErr w:type="spellEnd"/>
-          <w:r>
-            <w:rPr>
-              <w:lang w:val="en"/>
-            </w:rPr>
-            <w:t>, K.M. et al. (1990) The effect of rate control on the intelligibility and naturalness of dysarthric speech.</w:t>
-          </w:r>
-          <w:bookmarkEnd w:id="54"/>
+          <w:bookmarkStart w:id="55" w:name="_CTVL001a1e5bbaffeea488994d4c328929ebf3f"/>
+          <w:r>
+            <w:rPr>
+              <w:lang w:val="en"/>
+            </w:rPr>
+            <w:t>Yorkston, K.M. et al. (1990) The effect of rate control on the intelligibility and naturalness of dysarthric speech.</w:t>
+          </w:r>
+          <w:bookmarkEnd w:id="55"/>
           <w:r>
             <w:rPr>
               <w:lang w:val="en"/>
@@ -15220,22 +14931,14 @@
             </w:rPr>
             <w:tab/>
           </w:r>
-          <w:bookmarkStart w:id="55" w:name="_CTVL001cadaf14523614780b0eb2a4b96498e2d"/>
-          <w:proofErr w:type="spellStart"/>
-          <w:r>
-            <w:rPr>
-              <w:lang w:val="en"/>
-            </w:rPr>
-            <w:t>Schölderle</w:t>
-          </w:r>
-          <w:proofErr w:type="spellEnd"/>
-          <w:r>
-            <w:rPr>
-              <w:lang w:val="en"/>
-            </w:rPr>
-            <w:t>, T. et al. (2023) Speech Naturalness in the Assessment of Childhood Dysarthria.</w:t>
-          </w:r>
-          <w:bookmarkEnd w:id="55"/>
+          <w:bookmarkStart w:id="56" w:name="_CTVL001cadaf14523614780b0eb2a4b96498e2d"/>
+          <w:r>
+            <w:rPr>
+              <w:lang w:val="en"/>
+            </w:rPr>
+            <w:t>Schölderle, T. et al. (2023) Speech Naturalness in the Assessment of Childhood Dysarthria.</w:t>
+          </w:r>
+          <w:bookmarkEnd w:id="56"/>
           <w:r>
             <w:rPr>
               <w:lang w:val="en"/>
@@ -15275,14 +14978,14 @@
             </w:rPr>
             <w:tab/>
           </w:r>
-          <w:bookmarkStart w:id="56" w:name="_CTVL001dcaa3987f50f448aa57200c4e419a4e5"/>
+          <w:bookmarkStart w:id="57" w:name="_CTVL001dcaa3987f50f448aa57200c4e419a4e5"/>
           <w:r>
             <w:rPr>
               <w:lang w:val="en"/>
             </w:rPr>
             <w:t>Lehner, K. and Ziegler, W. (2022) Clinical measures of communication limitations in dysarthria assessed through crowdsourcing: specificity, sensitivity, and retest-reliability.</w:t>
           </w:r>
-          <w:bookmarkEnd w:id="56"/>
+          <w:bookmarkEnd w:id="57"/>
           <w:r>
             <w:rPr>
               <w:lang w:val="en"/>
@@ -15322,28 +15025,14 @@
             </w:rPr>
             <w:tab/>
           </w:r>
-          <w:bookmarkStart w:id="57" w:name="_CTVL001ff38ec5511fa4aaab9ed21aa63670c02"/>
-          <w:r>
-            <w:rPr>
-              <w:lang w:val="en"/>
-            </w:rPr>
-            <w:t xml:space="preserve">Vogel, A.P. et al. (2019) Speech treatment improves dysarthria in multisystemic ataxia: a </w:t>
-          </w:r>
-          <w:proofErr w:type="gramStart"/>
-          <w:r>
-            <w:rPr>
-              <w:lang w:val="en"/>
-            </w:rPr>
-            <w:t>rater</w:t>
-          </w:r>
-          <w:proofErr w:type="gramEnd"/>
-          <w:r>
-            <w:rPr>
-              <w:lang w:val="en"/>
-            </w:rPr>
-            <w:t>-blinded, controlled pilot-study in ARSACS.</w:t>
-          </w:r>
-          <w:bookmarkEnd w:id="57"/>
+          <w:bookmarkStart w:id="58" w:name="_CTVL001ff38ec5511fa4aaab9ed21aa63670c02"/>
+          <w:r>
+            <w:rPr>
+              <w:lang w:val="en"/>
+            </w:rPr>
+            <w:t>Vogel, A.P. et al. (2019) Speech treatment improves dysarthria in multisystemic ataxia: a rater-blinded, controlled pilot-study in ARSACS.</w:t>
+          </w:r>
+          <w:bookmarkEnd w:id="58"/>
           <w:r>
             <w:rPr>
               <w:lang w:val="en"/>
@@ -15383,28 +15072,14 @@
             </w:rPr>
             <w:tab/>
           </w:r>
-          <w:bookmarkStart w:id="58" w:name="_CTVL001cc5cfaab78634f0498aff523f11b1fd0"/>
-          <w:r>
-            <w:rPr>
-              <w:lang w:val="en"/>
-            </w:rPr>
-            <w:t xml:space="preserve">Jones, H.N. et al. (2019) Auditory-Perceptual Speech Features in Children </w:t>
-          </w:r>
-          <w:proofErr w:type="gramStart"/>
-          <w:r>
-            <w:rPr>
-              <w:lang w:val="en"/>
-            </w:rPr>
-            <w:t>With</w:t>
-          </w:r>
-          <w:proofErr w:type="gramEnd"/>
-          <w:r>
-            <w:rPr>
-              <w:lang w:val="en"/>
-            </w:rPr>
-            <w:t xml:space="preserve"> Down Syndrome.</w:t>
-          </w:r>
-          <w:bookmarkEnd w:id="58"/>
+          <w:bookmarkStart w:id="59" w:name="_CTVL001cc5cfaab78634f0498aff523f11b1fd0"/>
+          <w:r>
+            <w:rPr>
+              <w:lang w:val="en"/>
+            </w:rPr>
+            <w:t>Jones, H.N. et al. (2019) Auditory-Perceptual Speech Features in Children With Down Syndrome.</w:t>
+          </w:r>
+          <w:bookmarkEnd w:id="59"/>
           <w:r>
             <w:rPr>
               <w:lang w:val="en"/>
@@ -15445,14 +15120,14 @@
             </w:rPr>
             <w:tab/>
           </w:r>
-          <w:bookmarkStart w:id="59" w:name="_CTVL001edf9aa5e00b04865a7eea9c6bf966c9c"/>
+          <w:bookmarkStart w:id="60" w:name="_CTVL001edf9aa5e00b04865a7eea9c6bf966c9c"/>
           <w:r>
             <w:rPr>
               <w:lang w:val="en"/>
             </w:rPr>
             <w:t>Euler, H.A. et al. (2021) Speech restructuring group treatment for 6-to-9-year-old children who stutter: A therapeutic trial.</w:t>
           </w:r>
-          <w:bookmarkEnd w:id="59"/>
+          <w:bookmarkEnd w:id="60"/>
           <w:r>
             <w:rPr>
               <w:lang w:val="en"/>
@@ -15493,14 +15168,14 @@
             </w:rPr>
             <w:tab/>
           </w:r>
-          <w:bookmarkStart w:id="60" w:name="_CTVL001c33bb1c6b27e44c39530db03049fa031"/>
+          <w:bookmarkStart w:id="61" w:name="_CTVL001c33bb1c6b27e44c39530db03049fa031"/>
           <w:r>
             <w:rPr>
               <w:lang w:val="en"/>
             </w:rPr>
             <w:t>Assmann, P.F. et al. (2006) Effects of frequency shifts on perceived naturalness and gender information in speech. In</w:t>
           </w:r>
-          <w:bookmarkEnd w:id="60"/>
+          <w:bookmarkEnd w:id="61"/>
           <w:r>
             <w:rPr>
               <w:lang w:val="en"/>
@@ -15534,14 +15209,14 @@
             </w:rPr>
             <w:tab/>
           </w:r>
-          <w:bookmarkStart w:id="61" w:name="_CTVL0016a6f74b49bda4923b3e7d77f5a7e4472"/>
+          <w:bookmarkStart w:id="62" w:name="_CTVL0016a6f74b49bda4923b3e7d77f5a7e4472"/>
           <w:r>
             <w:rPr>
               <w:lang w:val="en"/>
             </w:rPr>
             <w:t>Venkatraman, A. and Sivasankar, M.P. (2018) Continuous Vocal Fry Simulated in Laboratory Subjects: A Preliminary Report on Voice Production and Listener Ratings.</w:t>
           </w:r>
-          <w:bookmarkEnd w:id="61"/>
+          <w:bookmarkEnd w:id="62"/>
           <w:r>
             <w:rPr>
               <w:lang w:val="en"/>
@@ -15581,22 +15256,14 @@
             </w:rPr>
             <w:tab/>
           </w:r>
-          <w:bookmarkStart w:id="62" w:name="_CTVL0011668ab7cd410419e9aefa6881534a39a"/>
-          <w:proofErr w:type="spellStart"/>
-          <w:r>
-            <w:rPr>
-              <w:lang w:val="en"/>
-            </w:rPr>
-            <w:t>Kapolowicz</w:t>
-          </w:r>
-          <w:proofErr w:type="spellEnd"/>
-          <w:r>
-            <w:rPr>
-              <w:lang w:val="en"/>
-            </w:rPr>
-            <w:t>, M.R. et al. (2022) Effects of Spectral Envelope and Fundamental Frequency Shifts on the Perception of Foreign-Accented Speech.</w:t>
-          </w:r>
-          <w:bookmarkEnd w:id="62"/>
+          <w:bookmarkStart w:id="63" w:name="_CTVL0011668ab7cd410419e9aefa6881534a39a"/>
+          <w:r>
+            <w:rPr>
+              <w:lang w:val="en"/>
+            </w:rPr>
+            <w:t>Kapolowicz, M.R. et al. (2022) Effects of Spectral Envelope and Fundamental Frequency Shifts on the Perception of Foreign-Accented Speech.</w:t>
+          </w:r>
+          <w:bookmarkEnd w:id="63"/>
           <w:r>
             <w:rPr>
               <w:lang w:val="en"/>
@@ -15636,14 +15303,14 @@
             </w:rPr>
             <w:tab/>
           </w:r>
-          <w:bookmarkStart w:id="63" w:name="_CTVL001d8e5a7d3a7924fc3aad5dd8287ced150"/>
+          <w:bookmarkStart w:id="64" w:name="_CTVL001d8e5a7d3a7924fc3aad5dd8287ced150"/>
           <w:r>
             <w:rPr>
               <w:lang w:val="en"/>
             </w:rPr>
             <w:t>Tamagawa, R. et al. (2011) The Effects of Synthesized Voice Accents on User Perceptions of Robots.</w:t>
           </w:r>
-          <w:bookmarkEnd w:id="63"/>
+          <w:bookmarkEnd w:id="64"/>
           <w:r>
             <w:rPr>
               <w:lang w:val="en"/>
@@ -15683,28 +15350,14 @@
             </w:rPr>
             <w:tab/>
           </w:r>
-          <w:bookmarkStart w:id="64" w:name="_CTVL001911c749244c740a7b84a7c7cf28c79b3"/>
-          <w:r>
-            <w:rPr>
-              <w:lang w:val="en"/>
-            </w:rPr>
-            <w:t xml:space="preserve">Mackey, L.S. et al. (1997) Effect of speech dialect on speech naturalness ratings: a systematic replication of Martin, Haroldson, and </w:t>
-          </w:r>
-          <w:proofErr w:type="spellStart"/>
-          <w:r>
-            <w:rPr>
-              <w:lang w:val="en"/>
-            </w:rPr>
-            <w:t>Triden</w:t>
-          </w:r>
-          <w:proofErr w:type="spellEnd"/>
-          <w:r>
-            <w:rPr>
-              <w:lang w:val="en"/>
-            </w:rPr>
-            <w:t xml:space="preserve"> (1984).</w:t>
-          </w:r>
-          <w:bookmarkEnd w:id="64"/>
+          <w:bookmarkStart w:id="65" w:name="_CTVL001911c749244c740a7b84a7c7cf28c79b3"/>
+          <w:r>
+            <w:rPr>
+              <w:lang w:val="en"/>
+            </w:rPr>
+            <w:t>Mackey, L.S. et al. (1997) Effect of speech dialect on speech naturalness ratings: a systematic replication of Martin, Haroldson, and Triden (1984).</w:t>
+          </w:r>
+          <w:bookmarkEnd w:id="65"/>
           <w:r>
             <w:rPr>
               <w:lang w:val="en"/>
@@ -15744,14 +15397,14 @@
             </w:rPr>
             <w:tab/>
           </w:r>
-          <w:bookmarkStart w:id="65" w:name="_CTVL0010059c4a0093a4b149839794fadc949e3"/>
+          <w:bookmarkStart w:id="66" w:name="_CTVL0010059c4a0093a4b149839794fadc949e3"/>
           <w:r>
             <w:rPr>
               <w:lang w:val="en"/>
             </w:rPr>
             <w:t>Goy, H. et al. (2016) Effects of age on speech and voice quality ratings.</w:t>
           </w:r>
-          <w:bookmarkEnd w:id="65"/>
+          <w:bookmarkEnd w:id="66"/>
           <w:r>
             <w:rPr>
               <w:lang w:val="en"/>
@@ -15791,14 +15444,14 @@
             </w:rPr>
             <w:tab/>
           </w:r>
-          <w:bookmarkStart w:id="66" w:name="_CTVL001c8231789e4d14d77913aa17a88f839d9"/>
+          <w:bookmarkStart w:id="67" w:name="_CTVL001c8231789e4d14d77913aa17a88f839d9"/>
           <w:r>
             <w:rPr>
               <w:lang w:val="en"/>
             </w:rPr>
             <w:t>Coughlin-Woods, S. et al. (2005) Ratings of speech naturalness of children ages 8-16 years.</w:t>
           </w:r>
-          <w:bookmarkEnd w:id="66"/>
+          <w:bookmarkEnd w:id="67"/>
           <w:r>
             <w:rPr>
               <w:lang w:val="en"/>
@@ -15838,14 +15491,14 @@
             </w:rPr>
             <w:tab/>
           </w:r>
-          <w:bookmarkStart w:id="67" w:name="_CTVL0015eb8ea740b8b4b32b5bd3c19a883932a"/>
+          <w:bookmarkStart w:id="68" w:name="_CTVL0015eb8ea740b8b4b32b5bd3c19a883932a"/>
           <w:r>
             <w:rPr>
               <w:lang w:val="en"/>
             </w:rPr>
             <w:t>Baird, A. et al. (2017) Perception of Paralinguistic Traits in Synthesized Voices. In</w:t>
           </w:r>
-          <w:bookmarkEnd w:id="67"/>
+          <w:bookmarkEnd w:id="68"/>
           <w:r>
             <w:rPr>
               <w:lang w:val="en"/>
@@ -15885,14 +15538,14 @@
             </w:rPr>
             <w:tab/>
           </w:r>
-          <w:bookmarkStart w:id="68" w:name="_CTVL0017d117b830a4744c5ab87356d432e2dc7"/>
+          <w:bookmarkStart w:id="69" w:name="_CTVL0017d117b830a4744c5ab87356d432e2dc7"/>
           <w:r>
             <w:rPr>
               <w:lang w:val="en"/>
             </w:rPr>
             <w:t>Hardy, T.L.D. et al. (2020) Acoustic Predictors of Gender Attribution, Masculinity-Femininity, and Vocal Naturalness Ratings Amongst Transgender and Cisgender Speakers.</w:t>
           </w:r>
-          <w:bookmarkEnd w:id="68"/>
+          <w:bookmarkEnd w:id="69"/>
           <w:r>
             <w:rPr>
               <w:lang w:val="en"/>
@@ -15932,14 +15585,14 @@
             </w:rPr>
             <w:tab/>
           </w:r>
-          <w:bookmarkStart w:id="69" w:name="_CTVL001c0e2675ecdaf4536acede0659e31b5d4"/>
+          <w:bookmarkStart w:id="70" w:name="_CTVL001c0e2675ecdaf4536acede0659e31b5d4"/>
           <w:r>
             <w:rPr>
               <w:lang w:val="en"/>
             </w:rPr>
             <w:t>Merritt, B. and Bent, T. (2020) Perceptual Evaluation of Speech Naturalness in Speakers of Varying Gender Identities.</w:t>
           </w:r>
-          <w:bookmarkEnd w:id="69"/>
+          <w:bookmarkEnd w:id="70"/>
           <w:r>
             <w:rPr>
               <w:lang w:val="en"/>
@@ -15979,14 +15632,14 @@
             </w:rPr>
             <w:tab/>
           </w:r>
-          <w:bookmarkStart w:id="70" w:name="_CTVL00166cf4fb4ebf64a718a45565302ccef7e"/>
+          <w:bookmarkStart w:id="71" w:name="_CTVL00166cf4fb4ebf64a718a45565302ccef7e"/>
           <w:r>
             <w:rPr>
               <w:lang w:val="en"/>
             </w:rPr>
             <w:t>Baird, A. et al. (2018) The Perception of Vocal Traits in Synthesized Voices: Age, Gender, and Human Likeness.</w:t>
           </w:r>
-          <w:bookmarkEnd w:id="70"/>
+          <w:bookmarkEnd w:id="71"/>
           <w:r>
             <w:rPr>
               <w:lang w:val="en"/>
@@ -16026,14 +15679,14 @@
             </w:rPr>
             <w:tab/>
           </w:r>
-          <w:bookmarkStart w:id="71" w:name="_CTVL001941e20b2cc4345d5bd1da4445c2e0edd"/>
+          <w:bookmarkStart w:id="72" w:name="_CTVL001941e20b2cc4345d5bd1da4445c2e0edd"/>
           <w:r>
             <w:rPr>
               <w:lang w:val="en"/>
             </w:rPr>
             <w:t>Aylett, M.P. et al. (2020) Speech Synthesis for the Generation of Artificial Personality.</w:t>
           </w:r>
-          <w:bookmarkEnd w:id="71"/>
+          <w:bookmarkEnd w:id="72"/>
           <w:r>
             <w:rPr>
               <w:lang w:val="en"/>
@@ -16045,23 +15698,7 @@
               <w:i/>
               <w:lang w:val="en"/>
             </w:rPr>
-            <w:t xml:space="preserve">IEEE Trans. Affective </w:t>
-          </w:r>
-          <w:proofErr w:type="spellStart"/>
-          <w:r>
-            <w:rPr>
-              <w:i/>
-              <w:lang w:val="en"/>
-            </w:rPr>
-            <w:t>Comput</w:t>
-          </w:r>
-          <w:proofErr w:type="spellEnd"/>
-          <w:r>
-            <w:rPr>
-              <w:i/>
-              <w:lang w:val="en"/>
-            </w:rPr>
-            <w:t xml:space="preserve">. </w:t>
+            <w:t xml:space="preserve">IEEE Trans. Affective Comput. </w:t>
           </w:r>
           <w:r>
             <w:rPr>
@@ -16089,14 +15726,14 @@
             </w:rPr>
             <w:tab/>
           </w:r>
-          <w:bookmarkStart w:id="72" w:name="_CTVL001e492b92eb4714b948d4d212ebae94a24"/>
+          <w:bookmarkStart w:id="73" w:name="_CTVL001e492b92eb4714b948d4d212ebae94a24"/>
           <w:r>
             <w:rPr>
               <w:lang w:val="en"/>
             </w:rPr>
             <w:t>Martin, R.R. et al. (1984) Stuttering and speech naturalness.</w:t>
           </w:r>
-          <w:bookmarkEnd w:id="72"/>
+          <w:bookmarkEnd w:id="73"/>
           <w:r>
             <w:rPr>
               <w:lang w:val="en"/>
@@ -16136,49 +15773,26 @@
             </w:rPr>
             <w:tab/>
           </w:r>
-          <w:bookmarkStart w:id="73" w:name="_CTVL001374ff03861b442ee8c072a0f16b2b98b"/>
-          <w:r>
-            <w:rPr>
-              <w:lang w:val="en"/>
-            </w:rPr>
-            <w:t xml:space="preserve">van Eck, N.J. and Waltman, L. (2010) Software survey: </w:t>
-          </w:r>
-          <w:proofErr w:type="spellStart"/>
-          <w:r>
-            <w:rPr>
-              <w:lang w:val="en"/>
-            </w:rPr>
-            <w:t>VOSviewer</w:t>
-          </w:r>
-          <w:proofErr w:type="spellEnd"/>
-          <w:r>
-            <w:rPr>
-              <w:lang w:val="en"/>
-            </w:rPr>
-            <w:t>, a computer program for bibliometric mapping.</w:t>
-          </w:r>
-          <w:bookmarkEnd w:id="73"/>
+          <w:bookmarkStart w:id="74" w:name="_CTVL001374ff03861b442ee8c072a0f16b2b98b"/>
+          <w:r>
+            <w:rPr>
+              <w:lang w:val="en"/>
+            </w:rPr>
+            <w:t>van Eck, N.J. and Waltman, L. (2010) Software survey: VOSviewer, a computer program for bibliometric mapping.</w:t>
+          </w:r>
+          <w:bookmarkEnd w:id="74"/>
           <w:r>
             <w:rPr>
               <w:lang w:val="en"/>
             </w:rPr>
             <w:t xml:space="preserve"> </w:t>
           </w:r>
-          <w:proofErr w:type="spellStart"/>
           <w:r>
             <w:rPr>
               <w:i/>
               <w:lang w:val="en"/>
             </w:rPr>
-            <w:t>Scientometrics</w:t>
-          </w:r>
-          <w:proofErr w:type="spellEnd"/>
-          <w:r>
-            <w:rPr>
-              <w:i/>
-              <w:lang w:val="en"/>
-            </w:rPr>
-            <w:t xml:space="preserve"> </w:t>
+            <w:t xml:space="preserve">Scientometrics </w:t>
           </w:r>
           <w:r>
             <w:rPr>
@@ -16206,14 +15820,14 @@
             </w:rPr>
             <w:tab/>
           </w:r>
-          <w:bookmarkStart w:id="74" w:name="_CTVL001fd79a6f791a44d41938bb87f18345f12"/>
+          <w:bookmarkStart w:id="75" w:name="_CTVL001fd79a6f791a44d41938bb87f18345f12"/>
           <w:r>
             <w:rPr>
               <w:lang w:val="en"/>
             </w:rPr>
             <w:t>van der Linden, S. (2023)</w:t>
           </w:r>
-          <w:bookmarkEnd w:id="74"/>
+          <w:bookmarkEnd w:id="75"/>
           <w:r>
             <w:rPr>
               <w:lang w:val="en"/>
@@ -16253,42 +15867,14 @@
             </w:rPr>
             <w:tab/>
           </w:r>
-          <w:bookmarkStart w:id="75" w:name="_CTVL001adb55347b44b4ae8a831b32e2081e422"/>
-          <w:r>
-            <w:rPr>
-              <w:lang w:val="en"/>
-            </w:rPr>
-            <w:t xml:space="preserve">Anand, S. and Stepp, C.E. (2015) Listener Perception of </w:t>
-          </w:r>
-          <w:proofErr w:type="spellStart"/>
-          <w:r>
-            <w:rPr>
-              <w:lang w:val="en"/>
-            </w:rPr>
-            <w:t>Monopitch</w:t>
-          </w:r>
-          <w:proofErr w:type="spellEnd"/>
-          <w:r>
-            <w:rPr>
-              <w:lang w:val="en"/>
-            </w:rPr>
-            <w:t xml:space="preserve">, Naturalness, and Intelligibility for Speakers </w:t>
-          </w:r>
-          <w:proofErr w:type="gramStart"/>
-          <w:r>
-            <w:rPr>
-              <w:lang w:val="en"/>
-            </w:rPr>
-            <w:t>With</w:t>
-          </w:r>
-          <w:proofErr w:type="gramEnd"/>
-          <w:r>
-            <w:rPr>
-              <w:lang w:val="en"/>
-            </w:rPr>
-            <w:t xml:space="preserve"> Parkinson's Disease.</w:t>
-          </w:r>
-          <w:bookmarkEnd w:id="75"/>
+          <w:bookmarkStart w:id="76" w:name="_CTVL001adb55347b44b4ae8a831b32e2081e422"/>
+          <w:r>
+            <w:rPr>
+              <w:lang w:val="en"/>
+            </w:rPr>
+            <w:t>Anand, S. and Stepp, C.E. (2015) Listener Perception of Monopitch, Naturalness, and Intelligibility for Speakers With Parkinson's Disease.</w:t>
+          </w:r>
+          <w:bookmarkEnd w:id="76"/>
           <w:r>
             <w:rPr>
               <w:lang w:val="en"/>
@@ -16328,14 +15914,14 @@
             </w:rPr>
             <w:tab/>
           </w:r>
-          <w:bookmarkStart w:id="76" w:name="_CTVL00143bb7b4582484d2480dc87b1039233fb"/>
+          <w:bookmarkStart w:id="77" w:name="_CTVL00143bb7b4582484d2480dc87b1039233fb"/>
           <w:r>
             <w:rPr>
               <w:lang w:val="en"/>
             </w:rPr>
             <w:t>Mori, M. et al. (2012) The Uncanny Valley.</w:t>
           </w:r>
-          <w:bookmarkEnd w:id="76"/>
+          <w:bookmarkEnd w:id="77"/>
           <w:r>
             <w:rPr>
               <w:lang w:val="en"/>
@@ -16375,22 +15961,14 @@
             </w:rPr>
             <w:tab/>
           </w:r>
-          <w:bookmarkStart w:id="77" w:name="_CTVL0018cf762b66ae24429b5a54b99d6898cd6"/>
-          <w:proofErr w:type="spellStart"/>
-          <w:r>
-            <w:rPr>
-              <w:lang w:val="en"/>
-            </w:rPr>
-            <w:t>Romportl</w:t>
-          </w:r>
-          <w:proofErr w:type="spellEnd"/>
-          <w:r>
-            <w:rPr>
-              <w:lang w:val="en"/>
-            </w:rPr>
-            <w:t>, J. (2014) Speech Synthesis and Uncanny Valley. In</w:t>
-          </w:r>
-          <w:bookmarkEnd w:id="77"/>
+          <w:bookmarkStart w:id="78" w:name="_CTVL0018cf762b66ae24429b5a54b99d6898cd6"/>
+          <w:r>
+            <w:rPr>
+              <w:lang w:val="en"/>
+            </w:rPr>
+            <w:t>Romportl, J. (2014) Speech Synthesis and Uncanny Valley. In</w:t>
+          </w:r>
+          <w:bookmarkEnd w:id="78"/>
           <w:r>
             <w:rPr>
               <w:lang w:val="en"/>
@@ -16430,14 +16008,14 @@
             </w:rPr>
             <w:tab/>
           </w:r>
-          <w:bookmarkStart w:id="78" w:name="_CTVL00140ec93e432c642ca8a09cb62d8b52d31"/>
+          <w:bookmarkStart w:id="79" w:name="_CTVL00140ec93e432c642ca8a09cb62d8b52d31"/>
           <w:r>
             <w:rPr>
               <w:lang w:val="en"/>
             </w:rPr>
             <w:t>Diel, A. and Lewis, M. (2024) Deviation from typical organic voices best explains a vocal uncanny valley.</w:t>
           </w:r>
-          <w:bookmarkEnd w:id="78"/>
+          <w:bookmarkEnd w:id="79"/>
           <w:r>
             <w:rPr>
               <w:lang w:val="en"/>
@@ -16478,28 +16056,14 @@
             </w:rPr>
             <w:tab/>
           </w:r>
-          <w:bookmarkStart w:id="79" w:name="_CTVL0015a94f4972ba244ccae6afe9d5df33b4a"/>
-          <w:r>
-            <w:rPr>
-              <w:lang w:val="en"/>
-            </w:rPr>
-            <w:t xml:space="preserve">van </w:t>
-          </w:r>
-          <w:proofErr w:type="spellStart"/>
-          <w:r>
-            <w:rPr>
-              <w:lang w:val="en"/>
-            </w:rPr>
-            <w:t>Prooije</w:t>
-          </w:r>
-          <w:proofErr w:type="spellEnd"/>
-          <w:r>
-            <w:rPr>
-              <w:lang w:val="en"/>
-            </w:rPr>
-            <w:t>, T. et al. (2024) Perceptual and Acoustic Analysis of Speech in Spinocerebellar ataxia Type 1.</w:t>
-          </w:r>
-          <w:bookmarkEnd w:id="79"/>
+          <w:bookmarkStart w:id="80" w:name="_CTVL0015a94f4972ba244ccae6afe9d5df33b4a"/>
+          <w:r>
+            <w:rPr>
+              <w:lang w:val="en"/>
+            </w:rPr>
+            <w:t>van Prooije, T. et al. (2024) Perceptual and Acoustic Analysis of Speech in Spinocerebellar ataxia Type 1.</w:t>
+          </w:r>
+          <w:bookmarkEnd w:id="80"/>
           <w:r>
             <w:rPr>
               <w:lang w:val="en"/>
@@ -16539,14 +16103,14 @@
             </w:rPr>
             <w:tab/>
           </w:r>
-          <w:bookmarkStart w:id="80" w:name="_CTVL00122ae8252eaef42eca7bb1cc817bdcbb7"/>
+          <w:bookmarkStart w:id="81" w:name="_CTVL00122ae8252eaef42eca7bb1cc817bdcbb7"/>
           <w:r>
             <w:rPr>
               <w:lang w:val="en"/>
             </w:rPr>
             <w:t>Rao M V, A. et al. (2018) Effect of source filter interaction on isolated vowel-consonant-vowel perception.</w:t>
           </w:r>
-          <w:bookmarkEnd w:id="80"/>
+          <w:bookmarkEnd w:id="81"/>
           <w:r>
             <w:rPr>
               <w:lang w:val="en"/>
@@ -16586,14 +16150,14 @@
             </w:rPr>
             <w:tab/>
           </w:r>
-          <w:bookmarkStart w:id="81" w:name="_CTVL001c63b743e03c7465c91b03de7033706b6"/>
+          <w:bookmarkStart w:id="82" w:name="_CTVL001c63b743e03c7465c91b03de7033706b6"/>
           <w:r>
             <w:rPr>
               <w:lang w:val="en"/>
             </w:rPr>
             <w:t>Ratcliff, A. et al. (2002) Factors influencing ratings of speech naturalness in augmentative and alternative communication.</w:t>
           </w:r>
-          <w:bookmarkEnd w:id="81"/>
+          <w:bookmarkEnd w:id="82"/>
           <w:r>
             <w:rPr>
               <w:lang w:val="en"/>
@@ -16633,14 +16197,14 @@
             </w:rPr>
             <w:tab/>
           </w:r>
-          <w:bookmarkStart w:id="82" w:name="_CTVL0015a1db91b33d14ff99658fb9fdac7737e"/>
+          <w:bookmarkStart w:id="83" w:name="_CTVL0015a1db91b33d14ff99658fb9fdac7737e"/>
           <w:r>
             <w:rPr>
               <w:lang w:val="en"/>
             </w:rPr>
             <w:t>Meltzner, G.S. and Hillman, R.E. (2005) Impact of Aberrant Acoustic Properties on the Perception of Sound Quality in Electrolarynx Speech.</w:t>
           </w:r>
-          <w:bookmarkEnd w:id="82"/>
+          <w:bookmarkEnd w:id="83"/>
           <w:r>
             <w:rPr>
               <w:lang w:val="en"/>
@@ -16680,22 +16244,14 @@
             </w:rPr>
             <w:tab/>
           </w:r>
-          <w:bookmarkStart w:id="83" w:name="_CTVL0014b62f6d8364c45ad9425ebd70e2a5d24"/>
-          <w:proofErr w:type="spellStart"/>
-          <w:r>
-            <w:rPr>
-              <w:lang w:val="en"/>
-            </w:rPr>
-            <w:t>Andics</w:t>
-          </w:r>
-          <w:proofErr w:type="spellEnd"/>
-          <w:r>
-            <w:rPr>
-              <w:lang w:val="en"/>
-            </w:rPr>
-            <w:t>, A. et al. (2010) Neural mechanisms for voice recognition.</w:t>
-          </w:r>
-          <w:bookmarkEnd w:id="83"/>
+          <w:bookmarkStart w:id="84" w:name="_CTVL0014b62f6d8364c45ad9425ebd70e2a5d24"/>
+          <w:r>
+            <w:rPr>
+              <w:lang w:val="en"/>
+            </w:rPr>
+            <w:t>Andics, A. et al. (2010) Neural mechanisms for voice recognition.</w:t>
+          </w:r>
+          <w:bookmarkEnd w:id="84"/>
           <w:r>
             <w:rPr>
               <w:lang w:val="en"/>
@@ -16735,14 +16291,14 @@
             </w:rPr>
             <w:tab/>
           </w:r>
-          <w:bookmarkStart w:id="84" w:name="_CTVL001c4be4743a60640beae77c58ff49b0c9b"/>
+          <w:bookmarkStart w:id="85" w:name="_CTVL001c4be4743a60640beae77c58ff49b0c9b"/>
           <w:r>
             <w:rPr>
               <w:lang w:val="en"/>
             </w:rPr>
             <w:t>Valentine, T. et al. (2016) Face-space: A unifying concept in face recognition research.</w:t>
           </w:r>
-          <w:bookmarkEnd w:id="84"/>
+          <w:bookmarkEnd w:id="85"/>
           <w:r>
             <w:rPr>
               <w:lang w:val="en"/>
@@ -16782,14 +16338,14 @@
             </w:rPr>
             <w:tab/>
           </w:r>
-          <w:bookmarkStart w:id="85" w:name="_CTVL001a472572f6ad04eff9d5b2d3b0efc71be"/>
+          <w:bookmarkStart w:id="86" w:name="_CTVL001a472572f6ad04eff9d5b2d3b0efc71be"/>
           <w:r>
             <w:rPr>
               <w:lang w:val="en"/>
             </w:rPr>
             <w:t>Lima, C.F. et al. (2021) Authentic and posed emotional vocalizations trigger distinct facial responses.</w:t>
           </w:r>
-          <w:bookmarkEnd w:id="85"/>
+          <w:bookmarkEnd w:id="86"/>
           <w:r>
             <w:rPr>
               <w:lang w:val="en"/>
@@ -16829,22 +16385,14 @@
             </w:rPr>
             <w:tab/>
           </w:r>
-          <w:bookmarkStart w:id="86" w:name="_CTVL001b86ee8fa846646bd89cf8704c1c49406"/>
-          <w:proofErr w:type="spellStart"/>
-          <w:r>
-            <w:rPr>
-              <w:lang w:val="en"/>
-            </w:rPr>
-            <w:t>Sarzedas</w:t>
-          </w:r>
-          <w:proofErr w:type="spellEnd"/>
-          <w:r>
-            <w:rPr>
-              <w:lang w:val="en"/>
-            </w:rPr>
-            <w:t>, J. et al. (2024) Blindness influences emotional authenticity perception in voices: Behavioral and ERP evidence.</w:t>
-          </w:r>
-          <w:bookmarkEnd w:id="86"/>
+          <w:bookmarkStart w:id="87" w:name="_CTVL001b86ee8fa846646bd89cf8704c1c49406"/>
+          <w:r>
+            <w:rPr>
+              <w:lang w:val="en"/>
+            </w:rPr>
+            <w:t>Sarzedas, J. et al. (2024) Blindness influences emotional authenticity perception in voices: Behavioral and ERP evidence.</w:t>
+          </w:r>
+          <w:bookmarkEnd w:id="87"/>
           <w:r>
             <w:rPr>
               <w:lang w:val="en"/>
@@ -16881,14 +16429,14 @@
             </w:rPr>
             <w:tab/>
           </w:r>
-          <w:bookmarkStart w:id="87" w:name="_CTVL001ebaa446f7f2d4cd5974afd754ce56dd4"/>
+          <w:bookmarkStart w:id="88" w:name="_CTVL001ebaa446f7f2d4cd5974afd754ce56dd4"/>
           <w:r>
             <w:rPr>
               <w:lang w:val="en"/>
             </w:rPr>
             <w:t>Anikin, A. and Lima, C.F. (2017) Perceptual and acoustic differences between authentic and acted nonverbal emotional vocalizations.</w:t>
           </w:r>
-          <w:bookmarkEnd w:id="87"/>
+          <w:bookmarkEnd w:id="88"/>
           <w:r>
             <w:rPr>
               <w:lang w:val="en"/>
@@ -16918,7 +16466,7 @@
           <w:r>
             <w:tab/>
           </w:r>
-          <w:bookmarkStart w:id="88" w:name="_CTVL001bf92f7c4b4d8411fb5c69439c6b07ae0"/>
+          <w:bookmarkStart w:id="89" w:name="_CTVL001bf92f7c4b4d8411fb5c69439c6b07ae0"/>
           <w:r>
             <w:t xml:space="preserve">Kachel, S. et al. </w:t>
           </w:r>
@@ -16928,7 +16476,7 @@
             </w:rPr>
             <w:t>(2020) Gender (Conformity) Matters: Cross-Dimensional and Cross-Modal Associations in Sexual Orientation Perception.</w:t>
           </w:r>
-          <w:bookmarkEnd w:id="88"/>
+          <w:bookmarkEnd w:id="89"/>
           <w:r>
             <w:rPr>
               <w:lang w:val="en"/>
@@ -16968,14 +16516,14 @@
             </w:rPr>
             <w:tab/>
           </w:r>
-          <w:bookmarkStart w:id="89" w:name="_CTVL0019a3d872751d74c3583e3bddb5e28eed7"/>
+          <w:bookmarkStart w:id="90" w:name="_CTVL0019a3d872751d74c3583e3bddb5e28eed7"/>
           <w:r>
             <w:rPr>
               <w:lang w:val="en"/>
             </w:rPr>
             <w:t>Mills, M. et al. (2017) Expanding the evidence: Developments and innovations in clinical practice, training and competency within voice and communication therapy for trans and gender diverse people.</w:t>
           </w:r>
-          <w:bookmarkEnd w:id="89"/>
+          <w:bookmarkEnd w:id="90"/>
           <w:r>
             <w:rPr>
               <w:lang w:val="en"/>
@@ -17015,57 +16563,26 @@
             </w:rPr>
             <w:tab/>
           </w:r>
-          <w:bookmarkStart w:id="90" w:name="_CTVL001f25d5692da5d457ba4ac843207d5bee7"/>
-          <w:proofErr w:type="spellStart"/>
-          <w:r>
-            <w:rPr>
-              <w:lang w:val="en"/>
-            </w:rPr>
-            <w:t>Eiff</w:t>
-          </w:r>
-          <w:proofErr w:type="spellEnd"/>
-          <w:r>
-            <w:rPr>
-              <w:lang w:val="en"/>
-            </w:rPr>
-            <w:t xml:space="preserve">, C.I. von et al. (2022) </w:t>
-          </w:r>
-          <w:proofErr w:type="spellStart"/>
-          <w:r>
-            <w:rPr>
-              <w:lang w:val="en"/>
-            </w:rPr>
-            <w:t>Crossmodal</w:t>
-          </w:r>
-          <w:proofErr w:type="spellEnd"/>
-          <w:r>
-            <w:rPr>
-              <w:lang w:val="en"/>
-            </w:rPr>
-            <w:t xml:space="preserve"> benefits to vocal emotion perception in cochlear implant users.</w:t>
-          </w:r>
-          <w:bookmarkEnd w:id="90"/>
+          <w:bookmarkStart w:id="91" w:name="_CTVL001f25d5692da5d457ba4ac843207d5bee7"/>
+          <w:r>
+            <w:rPr>
+              <w:lang w:val="en"/>
+            </w:rPr>
+            <w:t>Eiff, C.I. von et al. (2022) Crossmodal benefits to vocal emotion perception in cochlear implant users.</w:t>
+          </w:r>
+          <w:bookmarkEnd w:id="91"/>
           <w:r>
             <w:rPr>
               <w:lang w:val="en"/>
             </w:rPr>
             <w:t xml:space="preserve"> </w:t>
           </w:r>
-          <w:proofErr w:type="spellStart"/>
           <w:r>
             <w:rPr>
               <w:i/>
               <w:lang w:val="en"/>
             </w:rPr>
-            <w:t>iScience</w:t>
-          </w:r>
-          <w:proofErr w:type="spellEnd"/>
-          <w:r>
-            <w:rPr>
-              <w:i/>
-              <w:lang w:val="en"/>
-            </w:rPr>
-            <w:t xml:space="preserve"> </w:t>
+            <w:t xml:space="preserve">iScience </w:t>
           </w:r>
           <w:r>
             <w:rPr>
@@ -17093,36 +16610,14 @@
             </w:rPr>
             <w:tab/>
           </w:r>
-          <w:bookmarkStart w:id="91" w:name="_CTVL001ffaac0160e014e20882402a613ac8e97"/>
-          <w:proofErr w:type="spellStart"/>
-          <w:r>
-            <w:rPr>
-              <w:lang w:val="en"/>
-            </w:rPr>
-            <w:t>Schweinberger</w:t>
-          </w:r>
-          <w:proofErr w:type="spellEnd"/>
-          <w:r>
-            <w:rPr>
-              <w:lang w:val="en"/>
-            </w:rPr>
-            <w:t xml:space="preserve">, S.R. and </w:t>
-          </w:r>
-          <w:proofErr w:type="spellStart"/>
-          <w:r>
-            <w:rPr>
-              <w:lang w:val="en"/>
-            </w:rPr>
-            <w:t>Eiff</w:t>
-          </w:r>
-          <w:proofErr w:type="spellEnd"/>
-          <w:r>
-            <w:rPr>
-              <w:lang w:val="en"/>
-            </w:rPr>
-            <w:t>, C.I. von (2022) Enhancing socio-emotional communication and quality of life in young cochlear implant recipients: Perspectives from parameter-specific morphing and caricaturing.</w:t>
-          </w:r>
-          <w:bookmarkEnd w:id="91"/>
+          <w:bookmarkStart w:id="92" w:name="_CTVL001ffaac0160e014e20882402a613ac8e97"/>
+          <w:r>
+            <w:rPr>
+              <w:lang w:val="en"/>
+            </w:rPr>
+            <w:t>Schweinberger, S.R. and Eiff, C.I. von (2022) Enhancing socio-emotional communication and quality of life in young cochlear implant recipients: Perspectives from parameter-specific morphing and caricaturing.</w:t>
+          </w:r>
+          <w:bookmarkEnd w:id="92"/>
           <w:r>
             <w:rPr>
               <w:lang w:val="en"/>
@@ -17162,22 +16657,14 @@
             </w:rPr>
             <w:tab/>
           </w:r>
-          <w:bookmarkStart w:id="92" w:name="_CTVL001ae80c5ee55574e2a8031ca141080f218"/>
-          <w:proofErr w:type="spellStart"/>
-          <w:r>
-            <w:rPr>
-              <w:lang w:val="en"/>
-            </w:rPr>
-            <w:t>Hyppa</w:t>
-          </w:r>
-          <w:proofErr w:type="spellEnd"/>
-          <w:r>
-            <w:rPr>
-              <w:lang w:val="en"/>
-            </w:rPr>
-            <w:t>-Martin, J. et al. (2024) A large-scale comparison of two voice synthesis techniques on intelligibility, naturalness, preferences, and attitudes toward voices banked by individuals with amyotrophic lateral sclerosis.</w:t>
-          </w:r>
-          <w:bookmarkEnd w:id="92"/>
+          <w:bookmarkStart w:id="93" w:name="_CTVL001ae80c5ee55574e2a8031ca141080f218"/>
+          <w:r>
+            <w:rPr>
+              <w:lang w:val="en"/>
+            </w:rPr>
+            <w:t>Hyppa-Martin, J. et al. (2024) A large-scale comparison of two voice synthesis techniques on intelligibility, naturalness, preferences, and attitudes toward voices banked by individuals with amyotrophic lateral sclerosis.</w:t>
+          </w:r>
+          <w:bookmarkEnd w:id="93"/>
           <w:r>
             <w:rPr>
               <w:lang w:val="en"/>
@@ -17217,35 +16704,26 @@
             </w:rPr>
             <w:tab/>
           </w:r>
-          <w:bookmarkStart w:id="93" w:name="_CTVL0015f719101a6324ccf8bd88a1b6c297199"/>
+          <w:bookmarkStart w:id="94" w:name="_CTVL0015f719101a6324ccf8bd88a1b6c297199"/>
           <w:r>
             <w:rPr>
               <w:lang w:val="en"/>
             </w:rPr>
             <w:t>Yamagishi, J. et al. (2012) Speech synthesis technologies for individuals with vocal disabilities: Voice banking and reconstruction.</w:t>
           </w:r>
-          <w:bookmarkEnd w:id="93"/>
+          <w:bookmarkEnd w:id="94"/>
           <w:r>
             <w:rPr>
               <w:lang w:val="en"/>
             </w:rPr>
             <w:t xml:space="preserve"> </w:t>
           </w:r>
-          <w:proofErr w:type="spellStart"/>
           <w:r>
             <w:rPr>
               <w:i/>
               <w:lang w:val="en"/>
             </w:rPr>
-            <w:t>Acoust</w:t>
-          </w:r>
-          <w:proofErr w:type="spellEnd"/>
-          <w:r>
-            <w:rPr>
-              <w:i/>
-              <w:lang w:val="en"/>
-            </w:rPr>
-            <w:t xml:space="preserve">. Sci. &amp; Tech. </w:t>
+            <w:t xml:space="preserve">Acoust. Sci. &amp; Tech. </w:t>
           </w:r>
           <w:r>
             <w:rPr>
@@ -17273,14 +16751,14 @@
             </w:rPr>
             <w:tab/>
           </w:r>
-          <w:bookmarkStart w:id="94" w:name="_CTVL0012050cdad0b5b4652ae9cccc5a3892f7f"/>
+          <w:bookmarkStart w:id="95" w:name="_CTVL0012050cdad0b5b4652ae9cccc5a3892f7f"/>
           <w:r>
             <w:rPr>
               <w:lang w:val="en"/>
             </w:rPr>
             <w:t>Belin, P. et al. (2004) Thinking the voice: neural correlates of voice perception.</w:t>
           </w:r>
-          <w:bookmarkEnd w:id="94"/>
+          <w:bookmarkEnd w:id="95"/>
           <w:r>
             <w:rPr>
               <w:lang w:val="en"/>
@@ -17292,23 +16770,7 @@
               <w:i/>
               <w:lang w:val="en"/>
             </w:rPr>
-            <w:t xml:space="preserve">Trends </w:t>
-          </w:r>
-          <w:proofErr w:type="spellStart"/>
-          <w:r>
-            <w:rPr>
-              <w:i/>
-              <w:lang w:val="en"/>
-            </w:rPr>
-            <w:t>Cogn</w:t>
-          </w:r>
-          <w:proofErr w:type="spellEnd"/>
-          <w:r>
-            <w:rPr>
-              <w:i/>
-              <w:lang w:val="en"/>
-            </w:rPr>
-            <w:t xml:space="preserve"> Sci </w:t>
+            <w:t xml:space="preserve">Trends Cogn Sci </w:t>
           </w:r>
           <w:r>
             <w:rPr>
@@ -17336,14 +16798,14 @@
             </w:rPr>
             <w:tab/>
           </w:r>
-          <w:bookmarkStart w:id="95" w:name="_CTVL0018473d197b6e74f58899b2d313eecae96"/>
+          <w:bookmarkStart w:id="96" w:name="_CTVL0018473d197b6e74f58899b2d313eecae96"/>
           <w:r>
             <w:rPr>
               <w:lang w:val="en"/>
             </w:rPr>
             <w:t>Belin, P. et al. (2011) Understanding voice perception.</w:t>
           </w:r>
-          <w:bookmarkEnd w:id="95"/>
+          <w:bookmarkEnd w:id="96"/>
           <w:r>
             <w:rPr>
               <w:lang w:val="en"/>
@@ -17361,16 +16823,8 @@
             <w:rPr>
               <w:lang w:val="en"/>
             </w:rPr>
-            <w:t>102, 711–725. DOI: 10.1111/j.2044-8295.</w:t>
-          </w:r>
-          <w:proofErr w:type="gramStart"/>
-          <w:r>
-            <w:rPr>
-              <w:lang w:val="en"/>
-            </w:rPr>
-            <w:t>2011.02041.x</w:t>
-          </w:r>
-          <w:proofErr w:type="gramEnd"/>
+            <w:t>102, 711–725. DOI: 10.1111/j.2044-8295.2011.02041.x</w:t>
+          </w:r>
         </w:p>
         <w:p>
           <w:pPr>
@@ -17391,43 +16845,26 @@
             </w:rPr>
             <w:tab/>
           </w:r>
-          <w:bookmarkStart w:id="96" w:name="_CTVL00131a6c35984344b52a0d8347d4d006714"/>
-          <w:proofErr w:type="spellStart"/>
-          <w:r>
-            <w:rPr>
-              <w:lang w:val="en"/>
-            </w:rPr>
-            <w:t>Lavan</w:t>
-          </w:r>
-          <w:proofErr w:type="spellEnd"/>
-          <w:r>
-            <w:rPr>
-              <w:lang w:val="en"/>
-            </w:rPr>
-            <w:t>, N. and McGettigan, C. (2023) A model for person perception from familiar and unfamiliar voices.</w:t>
-          </w:r>
-          <w:bookmarkEnd w:id="96"/>
+          <w:bookmarkStart w:id="97" w:name="_CTVL00131a6c35984344b52a0d8347d4d006714"/>
+          <w:r>
+            <w:rPr>
+              <w:lang w:val="en"/>
+            </w:rPr>
+            <w:t>Lavan, N. and McGettigan, C. (2023) A model for person perception from familiar and unfamiliar voices.</w:t>
+          </w:r>
+          <w:bookmarkEnd w:id="97"/>
           <w:r>
             <w:rPr>
               <w:lang w:val="en"/>
             </w:rPr>
             <w:t xml:space="preserve"> </w:t>
           </w:r>
-          <w:proofErr w:type="spellStart"/>
           <w:r>
             <w:rPr>
               <w:i/>
               <w:lang w:val="en"/>
             </w:rPr>
-            <w:t>Commun</w:t>
-          </w:r>
-          <w:proofErr w:type="spellEnd"/>
-          <w:r>
-            <w:rPr>
-              <w:i/>
-              <w:lang w:val="en"/>
-            </w:rPr>
-            <w:t xml:space="preserve"> Psychol </w:t>
+            <w:t xml:space="preserve">Commun Psychol </w:t>
           </w:r>
           <w:r>
             <w:rPr>
@@ -17455,28 +16892,14 @@
             </w:rPr>
             <w:tab/>
           </w:r>
-          <w:bookmarkStart w:id="97" w:name="_CTVL00119808fa8768244d5acfad02f822319c8"/>
-          <w:r>
-            <w:rPr>
-              <w:lang w:val="en"/>
-            </w:rPr>
-            <w:t xml:space="preserve">Staib, M. and </w:t>
-          </w:r>
-          <w:proofErr w:type="spellStart"/>
-          <w:r>
-            <w:rPr>
-              <w:lang w:val="en"/>
-            </w:rPr>
-            <w:t>Frühholz</w:t>
-          </w:r>
-          <w:proofErr w:type="spellEnd"/>
-          <w:r>
-            <w:rPr>
-              <w:lang w:val="en"/>
-            </w:rPr>
-            <w:t>, S. (2023) Distinct functional levels of human voice processing in the auditory cortex.</w:t>
-          </w:r>
-          <w:bookmarkEnd w:id="97"/>
+          <w:bookmarkStart w:id="98" w:name="_CTVL00119808fa8768244d5acfad02f822319c8"/>
+          <w:r>
+            <w:rPr>
+              <w:lang w:val="en"/>
+            </w:rPr>
+            <w:t>Staib, M. and Frühholz, S. (2023) Distinct functional levels of human voice processing in the auditory cortex.</w:t>
+          </w:r>
+          <w:bookmarkEnd w:id="98"/>
           <w:r>
             <w:rPr>
               <w:lang w:val="en"/>
@@ -17494,21 +16917,7 @@
             <w:rPr>
               <w:lang w:val="en"/>
             </w:rPr>
-            <w:t>33, 1170–1185. DOI: 10.1093/</w:t>
-          </w:r>
-          <w:proofErr w:type="spellStart"/>
-          <w:r>
-            <w:rPr>
-              <w:lang w:val="en"/>
-            </w:rPr>
-            <w:t>cercor</w:t>
-          </w:r>
-          <w:proofErr w:type="spellEnd"/>
-          <w:r>
-            <w:rPr>
-              <w:lang w:val="en"/>
-            </w:rPr>
-            <w:t>/bhac128</w:t>
+            <w:t>33, 1170–1185. DOI: 10.1093/cercor/bhac128</w:t>
           </w:r>
         </w:p>
         <w:p>
@@ -17531,28 +16940,14 @@
             </w:rPr>
             <w:tab/>
           </w:r>
-          <w:bookmarkStart w:id="98" w:name="_CTVL00198482fa15cf341799a789474eab72d9c"/>
-          <w:r>
-            <w:rPr>
-              <w:lang w:val="en"/>
-            </w:rPr>
-            <w:t xml:space="preserve">Staib, M. and </w:t>
-          </w:r>
-          <w:proofErr w:type="spellStart"/>
-          <w:r>
-            <w:rPr>
-              <w:lang w:val="en"/>
-            </w:rPr>
-            <w:t>Frühholz</w:t>
-          </w:r>
-          <w:proofErr w:type="spellEnd"/>
-          <w:r>
-            <w:rPr>
-              <w:lang w:val="en"/>
-            </w:rPr>
-            <w:t>, S. (2021) Cortical voice processing is grounded in elementary sound analyses for vocalization relevant sound patterns.</w:t>
-          </w:r>
-          <w:bookmarkEnd w:id="98"/>
+          <w:bookmarkStart w:id="99" w:name="_CTVL00198482fa15cf341799a789474eab72d9c"/>
+          <w:r>
+            <w:rPr>
+              <w:lang w:val="en"/>
+            </w:rPr>
+            <w:t>Staib, M. and Frühholz, S. (2021) Cortical voice processing is grounded in elementary sound analyses for vocalization relevant sound patterns.</w:t>
+          </w:r>
+          <w:bookmarkEnd w:id="99"/>
           <w:r>
             <w:rPr>
               <w:lang w:val="en"/>
@@ -17592,14 +16987,14 @@
             </w:rPr>
             <w:tab/>
           </w:r>
-          <w:bookmarkStart w:id="99" w:name="_CTVL0018170ad2555154dc4b593804da1490f3a"/>
+          <w:bookmarkStart w:id="100" w:name="_CTVL0018170ad2555154dc4b593804da1490f3a"/>
           <w:r>
             <w:rPr>
               <w:lang w:val="en"/>
             </w:rPr>
             <w:t>Pinheiro, A.P. et al. (2021) Emotional authenticity modulates affective and social trait inferences from voices.</w:t>
           </w:r>
-          <w:bookmarkEnd w:id="99"/>
+          <w:bookmarkEnd w:id="100"/>
           <w:r>
             <w:rPr>
               <w:lang w:val="en"/>
@@ -17639,14 +17034,14 @@
             </w:rPr>
             <w:tab/>
           </w:r>
-          <w:bookmarkStart w:id="100" w:name="_CTVL0013e125602c1bd44aeaf978eeb96515454"/>
+          <w:bookmarkStart w:id="101" w:name="_CTVL0013e125602c1bd44aeaf978eeb96515454"/>
           <w:r>
             <w:rPr>
               <w:lang w:val="en"/>
             </w:rPr>
             <w:t>Miller, E.J. et al. (2023) How do people respond to computer-generated versus human faces? A systematic review and meta-analyses.</w:t>
           </w:r>
-          <w:bookmarkEnd w:id="100"/>
+          <w:bookmarkEnd w:id="101"/>
           <w:r>
             <w:rPr>
               <w:lang w:val="en"/>
@@ -17686,14 +17081,14 @@
             </w:rPr>
             <w:tab/>
           </w:r>
-          <w:bookmarkStart w:id="101" w:name="_CTVL001aa6a6c4ea0734d81a15f5b2bdf7fabde"/>
+          <w:bookmarkStart w:id="102" w:name="_CTVL001aa6a6c4ea0734d81a15f5b2bdf7fabde"/>
           <w:r>
             <w:rPr>
               <w:lang w:val="en"/>
             </w:rPr>
             <w:t>Miller, E.J. et al. (2023) AI Hyperrealism: Why AI Faces Are Perceived as More Real Than Human Ones.</w:t>
           </w:r>
-          <w:bookmarkEnd w:id="101"/>
+          <w:bookmarkEnd w:id="102"/>
           <w:r>
             <w:rPr>
               <w:lang w:val="en"/>
@@ -17733,35 +17128,26 @@
             </w:rPr>
             <w:tab/>
           </w:r>
-          <w:bookmarkStart w:id="102" w:name="_CTVL001deef13d60b6949409c9dc53183368f84"/>
+          <w:bookmarkStart w:id="103" w:name="_CTVL001deef13d60b6949409c9dc53183368f84"/>
           <w:r>
             <w:rPr>
               <w:lang w:val="en"/>
             </w:rPr>
             <w:t>Cabral, J.P. et al. (2017) The Influence of Synthetic Voice on the Evaluation of a Virtual Character. In</w:t>
           </w:r>
-          <w:bookmarkEnd w:id="102"/>
+          <w:bookmarkEnd w:id="103"/>
           <w:r>
             <w:rPr>
               <w:lang w:val="en"/>
             </w:rPr>
             <w:t xml:space="preserve"> </w:t>
           </w:r>
-          <w:proofErr w:type="spellStart"/>
           <w:r>
             <w:rPr>
               <w:i/>
               <w:lang w:val="en"/>
             </w:rPr>
-            <w:t>Interspeech</w:t>
-          </w:r>
-          <w:proofErr w:type="spellEnd"/>
-          <w:r>
-            <w:rPr>
-              <w:i/>
-              <w:lang w:val="en"/>
-            </w:rPr>
-            <w:t xml:space="preserve"> 2017, </w:t>
+            <w:t xml:space="preserve">Interspeech 2017, </w:t>
           </w:r>
           <w:r>
             <w:rPr>
@@ -17789,14 +17175,14 @@
             </w:rPr>
             <w:tab/>
           </w:r>
-          <w:bookmarkStart w:id="103" w:name="_CTVL001177306e7104c479a8f86190cef383385"/>
+          <w:bookmarkStart w:id="104" w:name="_CTVL001177306e7104c479a8f86190cef383385"/>
           <w:r>
             <w:rPr>
               <w:lang w:val="en"/>
             </w:rPr>
             <w:t>Ehret, J. et al. (2021) Do Prosody and Embodiment Influence the Perceived Naturalness of Conversational Agents’ Speech?</w:t>
           </w:r>
-          <w:bookmarkEnd w:id="103"/>
+          <w:bookmarkEnd w:id="104"/>
           <w:r>
             <w:rPr>
               <w:lang w:val="en"/>
@@ -17836,14 +17222,14 @@
             </w:rPr>
             <w:tab/>
           </w:r>
-          <w:bookmarkStart w:id="104" w:name="_CTVL0016aa408af973a4dee88aefd116d180589"/>
+          <w:bookmarkStart w:id="105" w:name="_CTVL0016aa408af973a4dee88aefd116d180589"/>
           <w:r>
             <w:rPr>
               <w:lang w:val="en"/>
             </w:rPr>
             <w:t>Ferstl, Y. et al. (2021) Human or Robot? Investigating voice, appearance and gesture motion realism of conversational social agents. In</w:t>
           </w:r>
-          <w:bookmarkEnd w:id="104"/>
+          <w:bookmarkEnd w:id="105"/>
           <w:r>
             <w:rPr>
               <w:lang w:val="en"/>
@@ -17855,23 +17241,7 @@
               <w:i/>
               <w:lang w:val="en"/>
             </w:rPr>
-            <w:t xml:space="preserve">Proceedings of the </w:t>
-          </w:r>
-          <w:proofErr w:type="gramStart"/>
-          <w:r>
-            <w:rPr>
-              <w:i/>
-              <w:lang w:val="en"/>
-            </w:rPr>
-            <w:t>21th</w:t>
-          </w:r>
-          <w:proofErr w:type="gramEnd"/>
-          <w:r>
-            <w:rPr>
-              <w:i/>
-              <w:lang w:val="en"/>
-            </w:rPr>
-            <w:t xml:space="preserve"> ACM International Conference on Intelligent Virtual Agents, </w:t>
+            <w:t xml:space="preserve">Proceedings of the 21th ACM International Conference on Intelligent Virtual Agents, </w:t>
           </w:r>
           <w:r>
             <w:rPr>
@@ -17899,14 +17269,14 @@
             </w:rPr>
             <w:tab/>
           </w:r>
-          <w:bookmarkStart w:id="105" w:name="_CTVL0016d28527776634854ab2b02120a88e349"/>
+          <w:bookmarkStart w:id="106" w:name="_CTVL0016d28527776634854ab2b02120a88e349"/>
           <w:r>
             <w:rPr>
               <w:lang w:val="en"/>
             </w:rPr>
             <w:t>Gong, L. and Nass, C. (2007) When a Talking-Face Computer Agent is Half-Human and Half-Humanoid: Human Identity and Consistency Preference.</w:t>
           </w:r>
-          <w:bookmarkEnd w:id="105"/>
+          <w:bookmarkEnd w:id="106"/>
           <w:r>
             <w:rPr>
               <w:lang w:val="en"/>
@@ -17924,16 +17294,8 @@
             <w:rPr>
               <w:lang w:val="en"/>
             </w:rPr>
-            <w:t>33, 163–193. DOI: 10.1111/j.1468-2958.</w:t>
-          </w:r>
-          <w:proofErr w:type="gramStart"/>
-          <w:r>
-            <w:rPr>
-              <w:lang w:val="en"/>
-            </w:rPr>
-            <w:t>2007.00295.x</w:t>
-          </w:r>
-          <w:proofErr w:type="gramEnd"/>
+            <w:t>33, 163–193. DOI: 10.1111/j.1468-2958.2007.00295.x</w:t>
+          </w:r>
         </w:p>
         <w:p>
           <w:pPr>
@@ -17954,14 +17316,14 @@
             </w:rPr>
             <w:tab/>
           </w:r>
-          <w:bookmarkStart w:id="106" w:name="_CTVL001c1e2c296da764b7096f8f63f723bcd22"/>
+          <w:bookmarkStart w:id="107" w:name="_CTVL001c1e2c296da764b7096f8f63f723bcd22"/>
           <w:r>
             <w:rPr>
               <w:lang w:val="en"/>
             </w:rPr>
             <w:t>Higgins, D. et al. (2022) Sympathy for the digital: Influence of synthetic voice on affinity, social presence and empathy for photorealistic virtual humans.</w:t>
           </w:r>
-          <w:bookmarkEnd w:id="106"/>
+          <w:bookmarkEnd w:id="107"/>
           <w:r>
             <w:rPr>
               <w:lang w:val="en"/>
@@ -18001,14 +17363,14 @@
             </w:rPr>
             <w:tab/>
           </w:r>
-          <w:bookmarkStart w:id="107" w:name="_CTVL0017810d0e58efc4d3f9c5d15e6e7338928"/>
+          <w:bookmarkStart w:id="108" w:name="_CTVL0017810d0e58efc4d3f9c5d15e6e7338928"/>
           <w:r>
             <w:rPr>
               <w:lang w:val="en"/>
             </w:rPr>
             <w:t>Li, M. et al. (2023) Effects of robot gaze and voice human-likeness on users’ subjective perception, visual attention, and cerebral activity in voice conversations.</w:t>
           </w:r>
-          <w:bookmarkEnd w:id="107"/>
+          <w:bookmarkEnd w:id="108"/>
           <w:r>
             <w:rPr>
               <w:lang w:val="en"/>
@@ -18048,14 +17410,14 @@
             </w:rPr>
             <w:tab/>
           </w:r>
-          <w:bookmarkStart w:id="108" w:name="_CTVL001f05185d98a9441be95c3e6edcabe352d"/>
+          <w:bookmarkStart w:id="109" w:name="_CTVL001f05185d98a9441be95c3e6edcabe352d"/>
           <w:r>
             <w:rPr>
               <w:lang w:val="en"/>
             </w:rPr>
             <w:t>McGinn, C. and Torre, I. (2019 - 2019) Can you Tell the Robot by the Voice? An Exploratory Study on the Role of Voice in the Perception of Robots. In</w:t>
           </w:r>
-          <w:bookmarkEnd w:id="108"/>
+          <w:bookmarkEnd w:id="109"/>
           <w:r>
             <w:rPr>
               <w:lang w:val="en"/>
@@ -18095,35 +17457,26 @@
             </w:rPr>
             <w:tab/>
           </w:r>
-          <w:bookmarkStart w:id="109" w:name="_CTVL00120728d07d052409b8c97a27a3cfc4717"/>
+          <w:bookmarkStart w:id="110" w:name="_CTVL00120728d07d052409b8c97a27a3cfc4717"/>
           <w:r>
             <w:rPr>
               <w:lang w:val="en"/>
             </w:rPr>
             <w:t>Mitchell, W.J. et al. (2011) A mismatch in the human realism of face and voice produces an uncanny valley.</w:t>
           </w:r>
-          <w:bookmarkEnd w:id="109"/>
+          <w:bookmarkEnd w:id="110"/>
           <w:r>
             <w:rPr>
               <w:lang w:val="en"/>
             </w:rPr>
             <w:t xml:space="preserve"> </w:t>
           </w:r>
-          <w:proofErr w:type="spellStart"/>
           <w:r>
             <w:rPr>
               <w:i/>
               <w:lang w:val="en"/>
             </w:rPr>
-            <w:t>i</w:t>
-          </w:r>
-          <w:proofErr w:type="spellEnd"/>
-          <w:r>
-            <w:rPr>
-              <w:i/>
-              <w:lang w:val="en"/>
-            </w:rPr>
-            <w:t xml:space="preserve">-Perception </w:t>
+            <w:t xml:space="preserve">i-Perception </w:t>
           </w:r>
           <w:r>
             <w:rPr>
@@ -18151,14 +17504,14 @@
             </w:rPr>
             <w:tab/>
           </w:r>
-          <w:bookmarkStart w:id="110" w:name="_CTVL001f2006f1362364ea39afc1da0b4fa1c78"/>
+          <w:bookmarkStart w:id="111" w:name="_CTVL001f2006f1362364ea39afc1da0b4fa1c78"/>
           <w:r>
             <w:rPr>
               <w:lang w:val="en"/>
             </w:rPr>
             <w:t>Parmar, D. et al. (2022) Designing Empathic Virtual Agents: Manipulating Animation, Voice, Rendering, and Empathy to Create Persuasive Agents.</w:t>
           </w:r>
-          <w:bookmarkEnd w:id="110"/>
+          <w:bookmarkEnd w:id="111"/>
           <w:r>
             <w:rPr>
               <w:lang w:val="en"/>
@@ -18198,28 +17551,14 @@
             </w:rPr>
             <w:tab/>
           </w:r>
-          <w:bookmarkStart w:id="111" w:name="_CTVL0012ee235348c9e4c64bce4ee1d5e2192b4"/>
-          <w:r>
-            <w:rPr>
-              <w:lang w:val="en"/>
-            </w:rPr>
-            <w:t xml:space="preserve">Sarigul, B. and </w:t>
-          </w:r>
-          <w:proofErr w:type="spellStart"/>
-          <w:r>
-            <w:rPr>
-              <w:lang w:val="en"/>
-            </w:rPr>
-            <w:t>Urgen</w:t>
-          </w:r>
-          <w:proofErr w:type="spellEnd"/>
-          <w:r>
-            <w:rPr>
-              <w:lang w:val="en"/>
-            </w:rPr>
-            <w:t>, B.A. (2023) Audio–Visual Predictive Processing in the Perception of Humans and Robots.</w:t>
-          </w:r>
-          <w:bookmarkEnd w:id="111"/>
+          <w:bookmarkStart w:id="112" w:name="_CTVL0012ee235348c9e4c64bce4ee1d5e2192b4"/>
+          <w:r>
+            <w:rPr>
+              <w:lang w:val="en"/>
+            </w:rPr>
+            <w:t>Sarigul, B. and Urgen, B.A. (2023) Audio–Visual Predictive Processing in the Perception of Humans and Robots.</w:t>
+          </w:r>
+          <w:bookmarkEnd w:id="112"/>
           <w:r>
             <w:rPr>
               <w:lang w:val="en"/>
@@ -18259,36 +17598,14 @@
             </w:rPr>
             <w:tab/>
           </w:r>
-          <w:bookmarkStart w:id="112" w:name="_CTVL0019ff412bf88904205a6f3735f033af842"/>
-          <w:proofErr w:type="spellStart"/>
-          <w:r>
-            <w:rPr>
-              <w:lang w:val="en"/>
-            </w:rPr>
-            <w:t>Im</w:t>
-          </w:r>
-          <w:proofErr w:type="spellEnd"/>
-          <w:r>
-            <w:rPr>
-              <w:lang w:val="en"/>
-            </w:rPr>
-            <w:t xml:space="preserve">, H. et al. (2023) Let voice assistants sound like a machine: Voice and task type </w:t>
-          </w:r>
-          <w:proofErr w:type="gramStart"/>
-          <w:r>
-            <w:rPr>
-              <w:lang w:val="en"/>
-            </w:rPr>
-            <w:t>effects on</w:t>
-          </w:r>
-          <w:proofErr w:type="gramEnd"/>
-          <w:r>
-            <w:rPr>
-              <w:lang w:val="en"/>
-            </w:rPr>
-            <w:t xml:space="preserve"> perceived fluency, competence, and consumer attitude.</w:t>
-          </w:r>
-          <w:bookmarkEnd w:id="112"/>
+          <w:bookmarkStart w:id="113" w:name="_CTVL0019ff412bf88904205a6f3735f033af842"/>
+          <w:r>
+            <w:rPr>
+              <w:lang w:val="en"/>
+            </w:rPr>
+            <w:t>Im, H. et al. (2023) Let voice assistants sound like a machine: Voice and task type effects on perceived fluency, competence, and consumer attitude.</w:t>
+          </w:r>
+          <w:bookmarkEnd w:id="113"/>
           <w:r>
             <w:rPr>
               <w:lang w:val="en"/>
@@ -18328,28 +17645,14 @@
             </w:rPr>
             <w:tab/>
           </w:r>
-          <w:bookmarkStart w:id="113" w:name="_CTVL0010f72801f3289448e994a30bcd51ab1fd"/>
-          <w:r>
-            <w:rPr>
-              <w:lang w:val="en"/>
-            </w:rPr>
-            <w:t xml:space="preserve">Lowry, H. et al. (2013) </w:t>
-          </w:r>
-          <w:proofErr w:type="spellStart"/>
-          <w:r>
-            <w:rPr>
-              <w:lang w:val="en"/>
-            </w:rPr>
-            <w:t>Behavioural</w:t>
-          </w:r>
-          <w:proofErr w:type="spellEnd"/>
-          <w:r>
-            <w:rPr>
-              <w:lang w:val="en"/>
-            </w:rPr>
-            <w:t xml:space="preserve"> responses of wildlife to urban environments.</w:t>
-          </w:r>
-          <w:bookmarkEnd w:id="113"/>
+          <w:bookmarkStart w:id="114" w:name="_CTVL0010f72801f3289448e994a30bcd51ab1fd"/>
+          <w:r>
+            <w:rPr>
+              <w:lang w:val="en"/>
+            </w:rPr>
+            <w:t>Lowry, H. et al. (2013) Behavioural responses of wildlife to urban environments.</w:t>
+          </w:r>
+          <w:bookmarkEnd w:id="114"/>
           <w:r>
             <w:rPr>
               <w:lang w:val="en"/>
@@ -18389,14 +17692,14 @@
             </w:rPr>
             <w:tab/>
           </w:r>
-          <w:bookmarkStart w:id="114" w:name="_CTVL0019b2a9899904a4719bf8ba767e57fac3e"/>
+          <w:bookmarkStart w:id="115" w:name="_CTVL0019b2a9899904a4719bf8ba767e57fac3e"/>
           <w:r>
             <w:rPr>
               <w:lang w:val="en"/>
             </w:rPr>
             <w:t>Nussbaum, C. et al. (2022) Contributions of fundamental frequency and timbre to vocal emotion perception and their electrophysiological correlates.</w:t>
           </w:r>
-          <w:bookmarkEnd w:id="114"/>
+          <w:bookmarkEnd w:id="115"/>
           <w:r>
             <w:rPr>
               <w:lang w:val="en"/>
@@ -18436,22 +17739,14 @@
             </w:rPr>
             <w:tab/>
           </w:r>
-          <w:bookmarkStart w:id="115" w:name="_CTVL0012fdb7cb492e1407181b775e4ed5a8536"/>
-          <w:proofErr w:type="spellStart"/>
-          <w:r>
-            <w:rPr>
-              <w:lang w:val="en"/>
-            </w:rPr>
-            <w:t>Duville</w:t>
-          </w:r>
-          <w:proofErr w:type="spellEnd"/>
-          <w:r>
-            <w:rPr>
-              <w:lang w:val="en"/>
-            </w:rPr>
-            <w:t>, M.M. et al. (2024) Improved emotion differentiation under reduced acoustic variability of speech in autism.</w:t>
-          </w:r>
-          <w:bookmarkEnd w:id="115"/>
+          <w:bookmarkStart w:id="116" w:name="_CTVL0012fdb7cb492e1407181b775e4ed5a8536"/>
+          <w:r>
+            <w:rPr>
+              <w:lang w:val="en"/>
+            </w:rPr>
+            <w:t>Duville, M.M. et al. (2024) Improved emotion differentiation under reduced acoustic variability of speech in autism.</w:t>
+          </w:r>
+          <w:bookmarkEnd w:id="116"/>
           <w:r>
             <w:rPr>
               <w:lang w:val="en"/>
@@ -18492,22 +17787,14 @@
             </w:rPr>
             <w:tab/>
           </w:r>
-          <w:bookmarkStart w:id="116" w:name="_CTVL0019809a29e46f84bd7a97220703d48a3c8"/>
-          <w:proofErr w:type="spellStart"/>
-          <w:r>
-            <w:rPr>
-              <w:lang w:val="en"/>
-            </w:rPr>
-            <w:t>Duville</w:t>
-          </w:r>
-          <w:proofErr w:type="spellEnd"/>
-          <w:r>
-            <w:rPr>
-              <w:lang w:val="en"/>
-            </w:rPr>
-            <w:t>, M.M. et al. (2022) Neuronal and behavioral affective perceptions of human and naturalness-reduced emotional prosodies.</w:t>
-          </w:r>
-          <w:bookmarkEnd w:id="116"/>
+          <w:bookmarkStart w:id="117" w:name="_CTVL0019809a29e46f84bd7a97220703d48a3c8"/>
+          <w:r>
+            <w:rPr>
+              <w:lang w:val="en"/>
+            </w:rPr>
+            <w:t>Duville, M.M. et al. (2022) Neuronal and behavioral affective perceptions of human and naturalness-reduced emotional prosodies.</w:t>
+          </w:r>
+          <w:bookmarkEnd w:id="117"/>
           <w:r>
             <w:rPr>
               <w:lang w:val="en"/>
@@ -18547,14 +17834,14 @@
             </w:rPr>
             <w:tab/>
           </w:r>
-          <w:bookmarkStart w:id="117" w:name="_CTVL001d3a1bb1aabad42f4a82d00410cd2279e"/>
+          <w:bookmarkStart w:id="118" w:name="_CTVL001d3a1bb1aabad42f4a82d00410cd2279e"/>
           <w:r>
             <w:rPr>
               <w:lang w:val="en"/>
             </w:rPr>
             <w:t>Kauk, J. et al. (2024) The adaptive community-response (ACR) method for collecting misinformation on social media.</w:t>
           </w:r>
-          <w:bookmarkEnd w:id="117"/>
+          <w:bookmarkEnd w:id="118"/>
           <w:r>
             <w:rPr>
               <w:lang w:val="en"/>
@@ -18594,36 +17881,20 @@
             </w:rPr>
             <w:tab/>
           </w:r>
-          <w:bookmarkStart w:id="118" w:name="_CTVL001087bfcc64895492fb6b85a51b4236313"/>
-          <w:proofErr w:type="spellStart"/>
-          <w:r>
-            <w:rPr>
-              <w:lang w:val="en"/>
-            </w:rPr>
-            <w:t>Malisz</w:t>
-          </w:r>
-          <w:proofErr w:type="spellEnd"/>
-          <w:r>
-            <w:rPr>
-              <w:lang w:val="en"/>
-            </w:rPr>
-            <w:t>, Z. et al. (2020) Modern speech synthesis for phonetic sciences: a discussion and an evaluation. DOI: 10.31234/osf.io/</w:t>
-          </w:r>
-          <w:proofErr w:type="spellStart"/>
-          <w:r>
-            <w:rPr>
-              <w:lang w:val="en"/>
-            </w:rPr>
-            <w:t>dxvh</w:t>
-          </w:r>
-          <w:bookmarkEnd w:id="118"/>
+          <w:bookmarkStart w:id="119" w:name="_CTVL001087bfcc64895492fb6b85a51b4236313"/>
+          <w:r>
+            <w:rPr>
+              <w:lang w:val="en"/>
+            </w:rPr>
+            <w:t>Malisz, Z. et al. (2020) Modern speech synthesis for phonetic sciences: a discussion and an evaluation. DOI: 10.31234/osf.io/dxvh</w:t>
+          </w:r>
+          <w:bookmarkEnd w:id="119"/>
           <w:r>
             <w:rPr>
               <w:lang w:val="en"/>
             </w:rPr>
             <w:t>c</w:t>
           </w:r>
-          <w:proofErr w:type="spellEnd"/>
           <w:r>
             <w:rPr>
               <w:lang w:val="en"/>
@@ -21583,6 +20854,7 @@
   <w:style w:type="character" w:default="1" w:styleId="Absatz-Standardschriftart">
     <w:name w:val="Default Paragraph Font"/>
     <w:uiPriority w:val="1"/>
+    <w:semiHidden/>
     <w:unhideWhenUsed/>
   </w:style>
   <w:style w:type="table" w:default="1" w:styleId="NormaleTabelle">
@@ -26300,9 +25572,11 @@
     <w:rsid w:val="00842469"/>
     <w:rsid w:val="008B49BA"/>
     <w:rsid w:val="00903964"/>
+    <w:rsid w:val="00930F55"/>
     <w:rsid w:val="0093622C"/>
     <w:rsid w:val="009C0814"/>
     <w:rsid w:val="009C6C8D"/>
+    <w:rsid w:val="009D23F9"/>
     <w:rsid w:val="009E2606"/>
     <w:rsid w:val="009F648B"/>
     <w:rsid w:val="00A14CEF"/>
@@ -26337,6 +25611,7 @@
     <w:rsid w:val="00E57FBD"/>
     <w:rsid w:val="00E63BF5"/>
     <w:rsid w:val="00E97E96"/>
+    <w:rsid w:val="00F84A9A"/>
     <w:rsid w:val="00FC1EF4"/>
   </w:rsids>
   <m:mathPr>
@@ -26894,20 +26169,6 @@
       <w14:ligatures w14:val="standardContextual"/>
     </w:rPr>
   </w:style>
-  <w:style w:type="paragraph" w:customStyle="1" w:styleId="A2A79B43385D46668E3E20612E1F79C2">
-    <w:name w:val="A2A79B43385D46668E3E20612E1F79C2"/>
-    <w:rsid w:val="00207BE7"/>
-    <w:pPr>
-      <w:spacing w:line="278" w:lineRule="auto"/>
-    </w:pPr>
-    <w:rPr>
-      <w:kern w:val="2"/>
-      <w:sz w:val="24"/>
-      <w:szCs w:val="24"/>
-      <w:lang w:val="en-US" w:eastAsia="en-US"/>
-      <w14:ligatures w14:val="standardContextual"/>
-    </w:rPr>
-  </w:style>
 </w:styles>
 </file>
 

</xml_diff>